<commit_message>
Big data ready to start
</commit_message>
<xml_diff>
--- a/Assigments 3-session/Big Data & Visualisation/Abdulloh Hailov Big Data 23-412.docx
+++ b/Assigments 3-session/Big Data & Visualisation/Abdulloh Hailov Big Data 23-412.docx
@@ -1723,7 +1723,7 @@
                               <pic:cNvPicPr/>
                             </pic:nvPicPr>
                             <pic:blipFill>
-                              <a:blip r:embed="rId9"/>
+                              <a:blip r:embed="rId10"/>
                               <a:stretch>
                                 <a:fillRect/>
                               </a:stretch>
@@ -1866,7 +1866,7 @@
           <w:r>
             <w:fldChar w:fldCharType="separate"/>
           </w:r>
-          <w:hyperlink r:id="rId10" w:anchor="_Toc134462352" w:history="1">
+          <w:hyperlink r:id="rId11" w:anchor="_Toc134462352" w:history="1">
             <w:r>
               <w:rPr>
                 <w:rStyle w:val="Hyperlink"/>
@@ -1932,7 +1932,7 @@
               <w14:ligatures w14:val="standardContextual"/>
             </w:rPr>
           </w:pPr>
-          <w:hyperlink r:id="rId11" w:anchor="_Toc134462353" w:history="1">
+          <w:hyperlink r:id="rId12" w:anchor="_Toc134462353" w:history="1">
             <w:r>
               <w:rPr>
                 <w:rStyle w:val="Hyperlink"/>
@@ -1972,7 +1972,7 @@
               <w14:ligatures w14:val="standardContextual"/>
             </w:rPr>
           </w:pPr>
-          <w:hyperlink r:id="rId12" w:anchor="_Toc134462354" w:history="1">
+          <w:hyperlink r:id="rId13" w:anchor="_Toc134462354" w:history="1">
             <w:r>
               <w:rPr>
                 <w:rStyle w:val="Hyperlink"/>
@@ -2012,7 +2012,7 @@
               <w14:ligatures w14:val="standardContextual"/>
             </w:rPr>
           </w:pPr>
-          <w:hyperlink r:id="rId13" w:anchor="_Toc134462355" w:history="1">
+          <w:hyperlink r:id="rId14" w:anchor="_Toc134462355" w:history="1">
             <w:r>
               <w:rPr>
                 <w:rStyle w:val="Hyperlink"/>
@@ -2048,7 +2048,7 @@
               <w:color w:val="auto"/>
             </w:rPr>
           </w:pPr>
-          <w:hyperlink r:id="rId14" w:anchor="_Toc134462356" w:history="1">
+          <w:hyperlink r:id="rId15" w:anchor="_Toc134462356" w:history="1">
             <w:r>
               <w:rPr>
                 <w:rStyle w:val="Hyperlink"/>
@@ -2104,7 +2104,7 @@
               <w14:ligatures w14:val="standardContextual"/>
             </w:rPr>
           </w:pPr>
-          <w:hyperlink r:id="rId15" w:anchor="_Toc134462358" w:history="1">
+          <w:hyperlink r:id="rId16" w:anchor="_Toc134462358" w:history="1">
             <w:r>
               <w:rPr>
                 <w:rStyle w:val="Hyperlink"/>
@@ -2198,32 +2198,1683 @@
     </w:p>
     <w:p>
       <w:pPr>
-        <w:pStyle w:val="Harvardstyle"/>
-      </w:pPr>
-      <w:r>
-        <w:t>1-QISM</w:t>
-      </w:r>
-      <w:r>
+        <w:numPr>
+          <w:ilvl w:val="0"/>
+          <w:numId w:val="5"/>
+        </w:numPr>
+        <w:spacing w:line="360" w:lineRule="auto"/>
+        <w:jc w:val="both"/>
+        <w:rPr>
+          <w:b/>
+          <w:bCs/>
+          <w:sz w:val="28"/>
+          <w:szCs w:val="28"/>
+          <w:lang w:val="en"/>
+        </w:rPr>
+      </w:pPr>
+      <w:r>
+        <w:rPr>
+          <w:b/>
+          <w:bCs/>
+          <w:sz w:val="28"/>
+          <w:szCs w:val="28"/>
+          <w:lang w:val="en"/>
+        </w:rPr>
+        <w:t xml:space="preserve">Katta </w:t>
+      </w:r>
+      <w:proofErr w:type="spellStart"/>
+      <w:r>
+        <w:rPr>
+          <w:b/>
+          <w:bCs/>
+          <w:sz w:val="28"/>
+          <w:szCs w:val="28"/>
+          <w:lang w:val="en"/>
+        </w:rPr>
+        <w:t>ma’lumotlarning</w:t>
+      </w:r>
+      <w:proofErr w:type="spellEnd"/>
+      <w:r>
+        <w:rPr>
+          <w:b/>
+          <w:bCs/>
+          <w:sz w:val="28"/>
+          <w:szCs w:val="28"/>
+          <w:lang w:val="en"/>
+        </w:rPr>
+        <w:t xml:space="preserve"> </w:t>
+      </w:r>
+      <w:proofErr w:type="spellStart"/>
+      <w:r>
+        <w:rPr>
+          <w:b/>
+          <w:bCs/>
+          <w:sz w:val="28"/>
+          <w:szCs w:val="28"/>
+          <w:lang w:val="en"/>
+        </w:rPr>
+        <w:t>asosiy</w:t>
+      </w:r>
+      <w:proofErr w:type="spellEnd"/>
+      <w:r>
+        <w:rPr>
+          <w:b/>
+          <w:bCs/>
+          <w:sz w:val="28"/>
+          <w:szCs w:val="28"/>
+          <w:lang w:val="en"/>
+        </w:rPr>
+        <w:t xml:space="preserve"> </w:t>
+      </w:r>
+      <w:proofErr w:type="spellStart"/>
+      <w:r>
+        <w:rPr>
+          <w:b/>
+          <w:bCs/>
+          <w:sz w:val="28"/>
+          <w:szCs w:val="28"/>
+          <w:lang w:val="en"/>
+        </w:rPr>
+        <w:t>tushunchalarini</w:t>
+      </w:r>
+      <w:proofErr w:type="spellEnd"/>
+      <w:r>
+        <w:rPr>
+          <w:b/>
+          <w:bCs/>
+          <w:sz w:val="28"/>
+          <w:szCs w:val="28"/>
+          <w:lang w:val="en"/>
+        </w:rPr>
+        <w:t xml:space="preserve"> </w:t>
+      </w:r>
+      <w:proofErr w:type="spellStart"/>
+      <w:proofErr w:type="gramStart"/>
+      <w:r>
+        <w:rPr>
+          <w:b/>
+          <w:bCs/>
+          <w:sz w:val="28"/>
+          <w:szCs w:val="28"/>
+          <w:lang w:val="en"/>
+        </w:rPr>
+        <w:t>tushuntiring</w:t>
+      </w:r>
+      <w:proofErr w:type="spellEnd"/>
+      <w:r>
+        <w:rPr>
+          <w:b/>
+          <w:bCs/>
+          <w:sz w:val="28"/>
+          <w:szCs w:val="28"/>
+          <w:lang w:val="en-US"/>
+        </w:rPr>
+        <w:t>(</w:t>
+      </w:r>
+      <w:proofErr w:type="spellStart"/>
+      <w:proofErr w:type="gramEnd"/>
+      <w:r>
+        <w:rPr>
+          <w:b/>
+          <w:bCs/>
+          <w:sz w:val="28"/>
+          <w:szCs w:val="28"/>
+          <w:lang w:val="en-US"/>
+        </w:rPr>
+        <w:t>tadqiq</w:t>
+      </w:r>
+      <w:proofErr w:type="spellEnd"/>
+      <w:r>
+        <w:rPr>
+          <w:b/>
+          <w:bCs/>
+          <w:sz w:val="28"/>
+          <w:szCs w:val="28"/>
+          <w:lang w:val="en-US"/>
+        </w:rPr>
+        <w:t xml:space="preserve"> </w:t>
+      </w:r>
+      <w:proofErr w:type="spellStart"/>
+      <w:r>
+        <w:rPr>
+          <w:b/>
+          <w:bCs/>
+          <w:sz w:val="28"/>
+          <w:szCs w:val="28"/>
+          <w:lang w:val="en-US"/>
+        </w:rPr>
+        <w:t>eting</w:t>
+      </w:r>
+      <w:proofErr w:type="spellEnd"/>
+      <w:r>
+        <w:rPr>
+          <w:b/>
+          <w:bCs/>
+          <w:sz w:val="28"/>
+          <w:szCs w:val="28"/>
+          <w:lang w:val="en-US"/>
+        </w:rPr>
+        <w:t>)</w:t>
+      </w:r>
+      <w:r>
+        <w:rPr>
+          <w:b/>
+          <w:bCs/>
+          <w:sz w:val="28"/>
+          <w:szCs w:val="28"/>
+          <w:lang w:val="en"/>
+        </w:rPr>
         <w:t>.</w:t>
       </w:r>
-      <w:r>
-        <w:t>Qaror qabul qilish uchun katta ma'lumotlar va vizualizatsiyani ko'rib chiqing</w:t>
-      </w:r>
-    </w:p>
-    <w:p>
-      <w:pPr>
-        <w:spacing w:line="360" w:lineRule="auto"/>
-        <w:ind w:firstLine="0"/>
-        <w:jc w:val="both"/>
-        <w:rPr>
-          <w:rFonts w:cs="Times New Roman"/>
-        </w:rPr>
-      </w:pPr>
-      <w:r>
-        <w:rPr>
-          <w:rFonts w:cs="Times New Roman"/>
-        </w:rPr>
-        <w:t>atta ma'lumotlarning asosiy tushunchalarini izohlab bering</w:t>
+    </w:p>
+    <w:p>
+      <w:pPr>
+        <w:spacing w:line="360" w:lineRule="auto"/>
+        <w:ind w:firstLine="0"/>
+        <w:jc w:val="both"/>
+        <w:rPr>
+          <w:rFonts w:cs="Times New Roman"/>
+        </w:rPr>
+      </w:pPr>
+      <w:r>
+        <w:rPr>
+          <w:rFonts w:cs="Times New Roman"/>
+        </w:rPr>
+        <w:t>Avtomobil sotuvi bilan shug'ullanuvchi kompaniyada operatsion samaradorlikni oshirish uchun katta ma'lumotlarni tahlil qilish</w:t>
+      </w:r>
+      <w:r>
+        <w:rPr>
+          <w:rFonts w:cs="Times New Roman"/>
+        </w:rPr>
+        <w:t>i lozimdur.</w:t>
+      </w:r>
+    </w:p>
+    <w:p>
+      <w:pPr>
+        <w:spacing w:line="360" w:lineRule="auto"/>
+        <w:ind w:firstLine="0"/>
+        <w:jc w:val="both"/>
+        <w:rPr>
+          <w:rFonts w:cs="Times New Roman"/>
+        </w:rPr>
+      </w:pPr>
+      <w:r>
+        <w:rPr>
+          <w:rFonts w:cs="Times New Roman"/>
+        </w:rPr>
+        <w:t>Ushbu ish doirasida avtomobil sotuvi bilan shug'ullanuvchi kompaniyadagi ma'lumotlar tahlilchisi rolida katta ma'lumotlarning nazariy asoslari, tahlil usullari va vizualizatsiyasi operatsion samaradorlikni oshirish uchun ko'rib chiqiladi.</w:t>
+      </w:r>
+    </w:p>
+    <w:p>
+      <w:pPr>
+        <w:spacing w:line="360" w:lineRule="auto"/>
+        <w:ind w:firstLine="0"/>
+        <w:jc w:val="both"/>
+        <w:rPr>
+          <w:rFonts w:cs="Times New Roman"/>
+        </w:rPr>
+      </w:pPr>
+    </w:p>
+    <w:p>
+      <w:pPr>
+        <w:spacing w:line="360" w:lineRule="auto"/>
+        <w:ind w:firstLine="0"/>
+        <w:jc w:val="both"/>
+        <w:rPr>
+          <w:rFonts w:cs="Times New Roman"/>
+        </w:rPr>
+      </w:pPr>
+      <w:r>
+        <w:rPr>
+          <w:rFonts w:cs="Times New Roman"/>
+        </w:rPr>
+        <w:t>1. Katta ma'lumotlarning fundamental tushunchalari</w:t>
+      </w:r>
+    </w:p>
+    <w:p>
+      <w:pPr>
+        <w:spacing w:line="360" w:lineRule="auto"/>
+        <w:ind w:firstLine="0"/>
+        <w:jc w:val="both"/>
+        <w:rPr>
+          <w:rFonts w:cs="Times New Roman"/>
+        </w:rPr>
+      </w:pPr>
+      <w:r>
+        <w:rPr>
+          <w:rFonts w:cs="Times New Roman"/>
+        </w:rPr>
+        <w:t>Katta ma'lumotlar (Big Data) – bu shunchalik katta hajmdagi, tez generatsiya qilinadigan va xilma-xil ma'lumotlar massivlariki, an'anaviy qayta ishlash usullari samarasiz bo'lib qoladi. Ular bir qator muhim xususiyatlar bilan tavsiflanadi, ular orasida eng mashhuri Dag Leyni tomonidan taklif qilingan 5V konsepsiyasidir:</w:t>
+      </w:r>
+    </w:p>
+    <w:p>
+      <w:pPr>
+        <w:spacing w:line="360" w:lineRule="auto"/>
+        <w:ind w:firstLine="0"/>
+        <w:jc w:val="both"/>
+        <w:rPr>
+          <w:rFonts w:cs="Times New Roman"/>
+        </w:rPr>
+      </w:pPr>
+    </w:p>
+    <w:p>
+      <w:pPr>
+        <w:spacing w:line="360" w:lineRule="auto"/>
+        <w:ind w:firstLine="0"/>
+        <w:jc w:val="both"/>
+        <w:rPr>
+          <w:rFonts w:cs="Times New Roman"/>
+        </w:rPr>
+      </w:pPr>
+      <w:r>
+        <w:rPr>
+          <w:rFonts w:cs="Times New Roman"/>
+        </w:rPr>
+        <w:t>Hajm (Volume): Terabaytlar, petabaytlar va hatto eksabaytlar bilan o'lchanadigan ulkan ma'lumotlar hajmi. Avtomobil kompaniyasi kontekstida bu sotuvlar, xizmat ko'rsatish, mijozlar, marketing kampaniyalari, avtomobillar datchiklaridan olingan ma'lumotlar va boshqalar haqidagi ma'lumotlar bo'lishi mumkin.</w:t>
+      </w:r>
+    </w:p>
+    <w:p>
+      <w:pPr>
+        <w:spacing w:line="360" w:lineRule="auto"/>
+        <w:ind w:firstLine="0"/>
+        <w:jc w:val="both"/>
+        <w:rPr>
+          <w:rFonts w:cs="Times New Roman"/>
+        </w:rPr>
+      </w:pPr>
+      <w:r>
+        <w:rPr>
+          <w:rFonts w:cs="Times New Roman"/>
+        </w:rPr>
+        <w:t>Tezlik (Velocity): Ma'lumotlarni generatsiya qilish va qayta ishlashning yuqori tezligi. Masalan, veb-saytga tashriflar, qo'ng'iroqlar markaziga qo'ng'iroqlar, real vaqt rejimida kelib tushadigan tranzaksiyalar haqidagi ma'lumotlar.</w:t>
+      </w:r>
+    </w:p>
+    <w:p>
+      <w:pPr>
+        <w:spacing w:line="360" w:lineRule="auto"/>
+        <w:ind w:firstLine="0"/>
+        <w:jc w:val="both"/>
+        <w:rPr>
+          <w:rFonts w:cs="Times New Roman"/>
+        </w:rPr>
+      </w:pPr>
+      <w:r>
+        <w:rPr>
+          <w:rFonts w:cs="Times New Roman"/>
+        </w:rPr>
+        <w:t>Xilma-xillik (Variety): Ma'lumotlarning turli formatlari: strukturalangan (ma'lumotlar bazalari), yarim strukturalangan (JSON, XML) va strukturalanmagan (matnlar, tasvirlar, videolar). Avtomobil biznesida bu mijozlarning matnli sharhlari, avtomobillarning fotosuratlari, videoshahlar va boshqalar bo'lishi mumkin.</w:t>
+      </w:r>
+    </w:p>
+    <w:p>
+      <w:pPr>
+        <w:spacing w:line="360" w:lineRule="auto"/>
+        <w:ind w:firstLine="0"/>
+        <w:jc w:val="both"/>
+        <w:rPr>
+          <w:rFonts w:cs="Times New Roman"/>
+        </w:rPr>
+      </w:pPr>
+      <w:r>
+        <w:rPr>
+          <w:rFonts w:cs="Times New Roman"/>
+        </w:rPr>
+        <w:lastRenderedPageBreak/>
+        <w:t>Ishonchlilik (Veracity): Ma'lumotlarning noaniqligi va nomuvofiqligi, tozalash va to'g'rilikni tekshirishni talab qiladi. Masalan, mijozlar tomonidan ma'lumotlarni kiritishdagi xatolar, yozuvlarning dublikatlari.</w:t>
+      </w:r>
+    </w:p>
+    <w:p>
+      <w:pPr>
+        <w:spacing w:line="360" w:lineRule="auto"/>
+        <w:ind w:firstLine="0"/>
+        <w:jc w:val="both"/>
+        <w:rPr>
+          <w:rFonts w:cs="Times New Roman"/>
+        </w:rPr>
+      </w:pPr>
+      <w:r>
+        <w:rPr>
+          <w:rFonts w:cs="Times New Roman"/>
+        </w:rPr>
+        <w:t>Qiymat (Value): Ma'lumotlardan foydali bilimlar va tushunchalarni olish qobiliyati, ular qaror qabul qilish va biznesni yaxshilash uchun ishlatilishi mumkin.</w:t>
+      </w:r>
+    </w:p>
+    <w:p>
+      <w:pPr>
+        <w:spacing w:line="360" w:lineRule="auto"/>
+        <w:ind w:firstLine="0"/>
+        <w:jc w:val="both"/>
+        <w:rPr>
+          <w:rFonts w:cs="Times New Roman"/>
+        </w:rPr>
+      </w:pPr>
+      <w:r>
+        <w:rPr>
+          <w:rFonts w:cs="Times New Roman"/>
+        </w:rPr>
+        <w:t>2. Katta ma'lumotlar bilan ishlash bosqichlari</w:t>
+      </w:r>
+    </w:p>
+    <w:p>
+      <w:pPr>
+        <w:spacing w:line="360" w:lineRule="auto"/>
+        <w:ind w:firstLine="0"/>
+        <w:jc w:val="both"/>
+        <w:rPr>
+          <w:rFonts w:cs="Times New Roman"/>
+        </w:rPr>
+      </w:pPr>
+      <w:r>
+        <w:rPr>
+          <w:rFonts w:cs="Times New Roman"/>
+        </w:rPr>
+        <w:t>Katta ma'lumotlar bilan ishlash quyidagi bosqichlarni o'z ichiga oladi:</w:t>
+      </w:r>
+    </w:p>
+    <w:p>
+      <w:pPr>
+        <w:spacing w:line="360" w:lineRule="auto"/>
+        <w:ind w:firstLine="0"/>
+        <w:jc w:val="both"/>
+        <w:rPr>
+          <w:rFonts w:cs="Times New Roman"/>
+        </w:rPr>
+      </w:pPr>
+    </w:p>
+    <w:p>
+      <w:pPr>
+        <w:spacing w:line="360" w:lineRule="auto"/>
+        <w:ind w:firstLine="0"/>
+        <w:jc w:val="both"/>
+        <w:rPr>
+          <w:rFonts w:cs="Times New Roman"/>
+        </w:rPr>
+      </w:pPr>
+      <w:r>
+        <w:rPr>
+          <w:rFonts w:cs="Times New Roman"/>
+        </w:rPr>
+        <w:t>Ma'lumotlarni yig'ish (Data Collection): Turli manbalardan ma'lumotlarni olish: CRM-tizimlari, veb-saytlar, ijtimoiy tarmoqlar, avtomobillar datchiklari, yetkazib beruvchilarning ma'lumotlar bazalari va boshqalar.</w:t>
+      </w:r>
+    </w:p>
+    <w:p>
+      <w:pPr>
+        <w:spacing w:line="360" w:lineRule="auto"/>
+        <w:ind w:firstLine="0"/>
+        <w:jc w:val="both"/>
+        <w:rPr>
+          <w:rFonts w:cs="Times New Roman"/>
+        </w:rPr>
+      </w:pPr>
+      <w:r>
+        <w:rPr>
+          <w:rFonts w:cs="Times New Roman"/>
+        </w:rPr>
+        <w:t>Ma'lumotlarni filtrlash (Data Filtering): Tegishli ma'lumotlarni tanlash va keraksiz ma'lumotlarni o'chirish.</w:t>
+      </w:r>
+    </w:p>
+    <w:p>
+      <w:pPr>
+        <w:spacing w:line="360" w:lineRule="auto"/>
+        <w:ind w:firstLine="0"/>
+        <w:jc w:val="both"/>
+        <w:rPr>
+          <w:rFonts w:cs="Times New Roman"/>
+        </w:rPr>
+      </w:pPr>
+      <w:r>
+        <w:rPr>
+          <w:rFonts w:cs="Times New Roman"/>
+        </w:rPr>
+        <w:t>Ma'lumotlarni qayta ishlash (Data Processing): Ma'lumotlarni tahlil qilish uchun qulay formatga aylantirish, shu jumladan tozalash, normallashtirish va agregatsiya.</w:t>
+      </w:r>
+    </w:p>
+    <w:p>
+      <w:pPr>
+        <w:spacing w:line="360" w:lineRule="auto"/>
+        <w:ind w:firstLine="0"/>
+        <w:jc w:val="both"/>
+        <w:rPr>
+          <w:rFonts w:cs="Times New Roman"/>
+        </w:rPr>
+      </w:pPr>
+      <w:r>
+        <w:rPr>
+          <w:rFonts w:cs="Times New Roman"/>
+        </w:rPr>
+        <w:t>Ma'lumotlarni tozalash (Data Cleaning): Xatolarni tuzatish, dublikatlarni va zid ma'lumotlarni o'chirish.</w:t>
+      </w:r>
+    </w:p>
+    <w:p>
+      <w:pPr>
+        <w:spacing w:line="360" w:lineRule="auto"/>
+        <w:ind w:firstLine="0"/>
+        <w:jc w:val="both"/>
+        <w:rPr>
+          <w:rFonts w:cs="Times New Roman"/>
+        </w:rPr>
+      </w:pPr>
+      <w:r>
+        <w:rPr>
+          <w:rFonts w:cs="Times New Roman"/>
+        </w:rPr>
+        <w:t>Ma'lumotlarni vizualizatsiya qilish (Data Visualization): Tahlil qilish va tushunishni osonlashtirish uchun ma'lumotlarni grafik shaklda taqdim etish.</w:t>
+      </w:r>
+    </w:p>
+    <w:p>
+      <w:pPr>
+        <w:spacing w:line="360" w:lineRule="auto"/>
+        <w:ind w:firstLine="0"/>
+        <w:jc w:val="both"/>
+        <w:rPr>
+          <w:rFonts w:cs="Times New Roman"/>
+        </w:rPr>
+      </w:pPr>
+      <w:r>
+        <w:rPr>
+          <w:rFonts w:cs="Times New Roman"/>
+        </w:rPr>
+        <w:t>Ma'lumotlarni tahlil qilish (Data Analysis): Qonuniyatlar va tendentsiyalarni aniqlash uchun statistik usullar, mashinaviy o'qitish va boshqa analitik vositalarni qo'llash.</w:t>
+      </w:r>
+    </w:p>
+    <w:p>
+      <w:pPr>
+        <w:spacing w:line="360" w:lineRule="auto"/>
+        <w:ind w:firstLine="0"/>
+        <w:jc w:val="both"/>
+        <w:rPr>
+          <w:rFonts w:cs="Times New Roman"/>
+        </w:rPr>
+      </w:pPr>
+      <w:r>
+        <w:rPr>
+          <w:rFonts w:cs="Times New Roman"/>
+        </w:rPr>
+        <w:t>So'rovlar (Queries): Aniq ma'lumotlarni olish uchun ma'lumotlarga so'rovlar shakllantirish.</w:t>
+      </w:r>
+    </w:p>
+    <w:p>
+      <w:pPr>
+        <w:spacing w:line="360" w:lineRule="auto"/>
+        <w:ind w:firstLine="0"/>
+        <w:jc w:val="both"/>
+        <w:rPr>
+          <w:rFonts w:cs="Times New Roman"/>
+        </w:rPr>
+      </w:pPr>
+      <w:r>
+        <w:rPr>
+          <w:rFonts w:cs="Times New Roman"/>
+        </w:rPr>
+        <w:t>Ma'lumotlardan foydalanish (Data Usage): Olingan bilimlarni qaror qabul qilish, biznes-jarayonlarni optimallashtirish va natijalarni yaxshilash uchun qo'llash.</w:t>
+      </w:r>
+    </w:p>
+    <w:p>
+      <w:pPr>
+        <w:spacing w:line="360" w:lineRule="auto"/>
+        <w:ind w:firstLine="0"/>
+        <w:jc w:val="both"/>
+        <w:rPr>
+          <w:rFonts w:cs="Times New Roman"/>
+        </w:rPr>
+      </w:pPr>
+      <w:r>
+        <w:rPr>
+          <w:rFonts w:cs="Times New Roman"/>
+        </w:rPr>
+        <w:t>Ma'lumotlarni saqlash (Data Storage): Hajm, kirish tezligi va xavfsizlik talablarini hisobga olgan holda ma'lumotlarni saqlashni tashkil etish.</w:t>
+      </w:r>
+    </w:p>
+    <w:p>
+      <w:pPr>
+        <w:spacing w:line="360" w:lineRule="auto"/>
+        <w:ind w:firstLine="0"/>
+        <w:jc w:val="both"/>
+        <w:rPr>
+          <w:rFonts w:cs="Times New Roman"/>
+        </w:rPr>
+      </w:pPr>
+      <w:r>
+        <w:rPr>
+          <w:rFonts w:cs="Times New Roman"/>
+        </w:rPr>
+        <w:t>3. Tashkilotda katta ma'lumotlarni boshqarish strategiyalari</w:t>
+      </w:r>
+    </w:p>
+    <w:p>
+      <w:pPr>
+        <w:spacing w:line="360" w:lineRule="auto"/>
+        <w:ind w:firstLine="0"/>
+        <w:jc w:val="both"/>
+        <w:rPr>
+          <w:rFonts w:cs="Times New Roman"/>
+        </w:rPr>
+      </w:pPr>
+      <w:r>
+        <w:rPr>
+          <w:rFonts w:cs="Times New Roman"/>
+        </w:rPr>
+        <w:lastRenderedPageBreak/>
+        <w:t>Katta ma'lumotlarni samarali boshqarish uchun tashkilotlar turli strategiyalardan foydalanadilar, jumladan:</w:t>
+      </w:r>
+    </w:p>
+    <w:p>
+      <w:pPr>
+        <w:spacing w:line="360" w:lineRule="auto"/>
+        <w:ind w:firstLine="0"/>
+        <w:jc w:val="both"/>
+        <w:rPr>
+          <w:rFonts w:cs="Times New Roman"/>
+        </w:rPr>
+      </w:pPr>
+    </w:p>
+    <w:p>
+      <w:pPr>
+        <w:spacing w:line="360" w:lineRule="auto"/>
+        <w:ind w:firstLine="0"/>
+        <w:jc w:val="both"/>
+        <w:rPr>
+          <w:rFonts w:cs="Times New Roman"/>
+        </w:rPr>
+      </w:pPr>
+      <w:r>
+        <w:rPr>
+          <w:rFonts w:cs="Times New Roman"/>
+        </w:rPr>
+        <w:t>Ma'lumotlar ko'li (Data Lake): Boshlang'ich formatdagi ma'lumotlarning markazlashtirilgan ombori, strukturalangan va strukturalanmagan ma'lumotlarni saqlash imkonini beradi. Afzalliklari: moslashuvchanlik, katta hajmdagi ma'lumotlarni saqlash imkoniyati, turli xil ma'lumot turlarini qo'llab-quvvatlash. Kamchiliklari: boshqarish qiyinligi, malakali mutaxassislarga ehtiyoj.</w:t>
+      </w:r>
+    </w:p>
+    <w:p>
+      <w:pPr>
+        <w:spacing w:line="360" w:lineRule="auto"/>
+        <w:ind w:firstLine="0"/>
+        <w:jc w:val="both"/>
+        <w:rPr>
+          <w:rFonts w:cs="Times New Roman"/>
+        </w:rPr>
+      </w:pPr>
+      <w:r>
+        <w:rPr>
+          <w:rFonts w:cs="Times New Roman"/>
+        </w:rPr>
+        <w:t>Ma'lumotlar ombori (Data Warehouse): Tahliliy so'rovlar uchun mo'ljallangan strukturalangan ma'lumotlar ombori. Ma'lumotlar oldindan tozalanadi va yagona formatga aylantiriladi. Afzalliklari: tahliliy so'rovlarni bajarishda yuqori unumdorlik, foydalanish qulayligi. Kamchiliklari: cheklangan moslashuvchanlik, strukturalanmagan ma'lumotlarni saqlash qiyinligi.</w:t>
+      </w:r>
+    </w:p>
+    <w:p>
+      <w:pPr>
+        <w:spacing w:line="360" w:lineRule="auto"/>
+        <w:ind w:firstLine="0"/>
+        <w:jc w:val="both"/>
+        <w:rPr>
+          <w:rFonts w:cs="Times New Roman"/>
+        </w:rPr>
+      </w:pPr>
+      <w:r>
+        <w:rPr>
+          <w:rFonts w:cs="Times New Roman"/>
+        </w:rPr>
+        <w:t>Avtomobil kompaniyasi kontekstida ma'lumotlar ko'li barcha kelayotgan ma'lumotlarni, shu jumladan avtomobillar datchiklaridan olingan ma'lumotlar, mijozlar sharhlari, qo'ng'iroqlar yozuvlari va boshqalarni saqlash uchun ishlatilishi mumkin. Ma'lumotlar ombori ma'lumotlar ko'li asosida yaratilishi va sotuvlar, xizmat ko'rsatish, mijozlar va boshqa asosiy ko'rsatkichlar haqidagi strukturalangan ma'lumotlarni o'z ichiga olishi mumkin.</w:t>
+      </w:r>
+    </w:p>
+    <w:p>
+      <w:pPr>
+        <w:spacing w:line="360" w:lineRule="auto"/>
+        <w:ind w:firstLine="0"/>
+        <w:jc w:val="both"/>
+        <w:rPr>
+          <w:rFonts w:cs="Times New Roman"/>
+        </w:rPr>
+      </w:pPr>
+    </w:p>
+    <w:p>
+      <w:pPr>
+        <w:rPr>
+          <w:b/>
+          <w:bCs/>
+          <w:sz w:val="28"/>
+          <w:szCs w:val="28"/>
+        </w:rPr>
+      </w:pPr>
+      <w:r>
+        <w:rPr>
+          <w:b/>
+          <w:bCs/>
+          <w:sz w:val="28"/>
+          <w:szCs w:val="28"/>
+        </w:rPr>
+        <w:t>2</w:t>
+      </w:r>
+      <w:r>
+        <w:rPr>
+          <w:b/>
+          <w:bCs/>
+          <w:sz w:val="28"/>
+          <w:szCs w:val="28"/>
+        </w:rPr>
+        <w:t>.</w:t>
+      </w:r>
+      <w:r>
+        <w:rPr>
+          <w:rFonts w:eastAsia="Arial" w:cs="Times New Roman"/>
+          <w:b/>
+          <w:bCs/>
+          <w:sz w:val="28"/>
+          <w:szCs w:val="28"/>
+        </w:rPr>
+        <w:t xml:space="preserve"> </w:t>
+      </w:r>
+      <w:r>
+        <w:rPr>
+          <w:b/>
+          <w:bCs/>
+          <w:sz w:val="28"/>
+          <w:szCs w:val="28"/>
+        </w:rPr>
+        <w:t>Yakuniy foydalanuvchilar va tashkilotlarga qaratilgan qaror qabul qilish uchun ma'lumotlarning qiymatini baholang.</w:t>
+      </w:r>
+    </w:p>
+    <w:p>
+      <w:pPr>
+        <w:spacing w:line="360" w:lineRule="auto"/>
+        <w:ind w:firstLine="0"/>
+        <w:jc w:val="both"/>
+        <w:rPr>
+          <w:rFonts w:cs="Times New Roman"/>
+        </w:rPr>
+      </w:pPr>
+      <w:r>
+        <w:rPr>
+          <w:rFonts w:cs="Times New Roman"/>
+        </w:rPr>
+        <w:t>Ma'lumotlarning qiymati ularning yakuniy foydalanuvchilar va tashkilotlar uchun qaror qabul qilish jarayoniga qo'shadigan hissasi bilan belgilanadi. Avtomobil sotuvi bilan shug'ullanuvchi kompaniya kontekstida ma'lumotlarning qiymatini quyidagi jihatlar orqali baholash mumkin:</w:t>
+      </w:r>
+    </w:p>
+    <w:p>
+      <w:pPr>
+        <w:spacing w:line="360" w:lineRule="auto"/>
+        <w:ind w:firstLine="0"/>
+        <w:jc w:val="both"/>
+        <w:rPr>
+          <w:rFonts w:cs="Times New Roman"/>
+        </w:rPr>
+      </w:pPr>
+    </w:p>
+    <w:p>
+      <w:pPr>
+        <w:spacing w:line="360" w:lineRule="auto"/>
+        <w:ind w:firstLine="0"/>
+        <w:jc w:val="both"/>
+        <w:rPr>
+          <w:rFonts w:cs="Times New Roman"/>
+        </w:rPr>
+      </w:pPr>
+      <w:r>
+        <w:rPr>
+          <w:rFonts w:cs="Times New Roman"/>
+        </w:rPr>
+        <w:t>Kompaniya tomonidan belgilangan istiqbolli rejalar asosida ishlash va qo'yilgan maqsadga erishish uchun mavjud ma'lumotlarning qiymatini baholash:</w:t>
+      </w:r>
+    </w:p>
+    <w:p>
+      <w:pPr>
+        <w:spacing w:line="360" w:lineRule="auto"/>
+        <w:ind w:firstLine="0"/>
+        <w:jc w:val="both"/>
+        <w:rPr>
+          <w:rFonts w:cs="Times New Roman"/>
+        </w:rPr>
+      </w:pPr>
+    </w:p>
+    <w:p>
+      <w:pPr>
+        <w:spacing w:line="360" w:lineRule="auto"/>
+        <w:ind w:firstLine="0"/>
+        <w:jc w:val="both"/>
+        <w:rPr>
+          <w:rFonts w:cs="Times New Roman"/>
+        </w:rPr>
+      </w:pPr>
+      <w:r>
+        <w:rPr>
+          <w:rFonts w:cs="Times New Roman"/>
+        </w:rPr>
+        <w:lastRenderedPageBreak/>
+        <w:t>Mijozlar haqidagi ma'lumotlar: Mijozlarning demografik ma'lumotlari, xarid qilish tarixi, afzalliklari va boshqa ma'lumotlar kompaniyaga marketing kampaniyalarini maqsadli yo'naltirish, sotuvlarni oshirish va mijozlar bilan munosabatlarni mustahkamlashga yordam beradi. Masalan, ma'lumotlar asosida qaysi mijozlarning yangi avtomobilga qiziqishi borligini aniqlash va ularga shaxsiy takliflar yuborish mumkin.</w:t>
+      </w:r>
+    </w:p>
+    <w:p>
+      <w:pPr>
+        <w:spacing w:line="360" w:lineRule="auto"/>
+        <w:ind w:firstLine="0"/>
+        <w:jc w:val="both"/>
+        <w:rPr>
+          <w:rFonts w:cs="Times New Roman"/>
+        </w:rPr>
+      </w:pPr>
+      <w:r>
+        <w:rPr>
+          <w:rFonts w:cs="Times New Roman"/>
+        </w:rPr>
+        <w:t>Sotuvlar haqidagi ma'lumotlar: Sotuvlarning dinamikasi, eng ko'p sotiladigan modellar, sotuvlarning hududiy taqsimoti va boshqa ma'lumotlar kompaniyaga sotuv strategiyasini optimallashtirish, zaxiralarni boshqarish va kelgusi sotuvlarni prognoz qilishga yordam beradi.</w:t>
+      </w:r>
+    </w:p>
+    <w:p>
+      <w:pPr>
+        <w:spacing w:line="360" w:lineRule="auto"/>
+        <w:ind w:firstLine="0"/>
+        <w:jc w:val="both"/>
+        <w:rPr>
+          <w:rFonts w:cs="Times New Roman"/>
+        </w:rPr>
+      </w:pPr>
+      <w:r>
+        <w:rPr>
+          <w:rFonts w:cs="Times New Roman"/>
+        </w:rPr>
+        <w:t>Xizmat ko'rsatish haqidagi ma'lumotlar: Xizmat ko'rsatish markaziga murojaatlar soni, eng ko'p uchraydigan muammolar, mijozlarning qanoatlanish darajasi va boshqa ma'lumotlar kompaniyaga xizmat ko'rsatish sifatini oshirish, muammolarni tezkor hal qilish va mijozlarning loyalligini oshirishga yordam beradi.</w:t>
+      </w:r>
+    </w:p>
+    <w:p>
+      <w:pPr>
+        <w:spacing w:line="360" w:lineRule="auto"/>
+        <w:ind w:firstLine="0"/>
+        <w:jc w:val="both"/>
+        <w:rPr>
+          <w:rFonts w:cs="Times New Roman"/>
+        </w:rPr>
+      </w:pPr>
+      <w:r>
+        <w:rPr>
+          <w:rFonts w:cs="Times New Roman"/>
+        </w:rPr>
+        <w:t>Marketing kampaniyalari haqidagi ma'lumotlar: Marketing kampaniyalarining samaradorligi, reklama kanallarining ta'siri, mijozlarning reaktsiyasi va boshqa ma'lumotlar kompaniyaga marketing byudjetini optimallashtirish va eng samarali kanallarni aniqlashga yordam beradi.</w:t>
+      </w:r>
+    </w:p>
+    <w:p>
+      <w:pPr>
+        <w:spacing w:line="360" w:lineRule="auto"/>
+        <w:ind w:firstLine="0"/>
+        <w:jc w:val="both"/>
+        <w:rPr>
+          <w:rFonts w:cs="Times New Roman"/>
+        </w:rPr>
+      </w:pPr>
+      <w:r>
+        <w:rPr>
+          <w:rFonts w:cs="Times New Roman"/>
+        </w:rPr>
+        <w:t>Avtomobillarning texnik holati haqidagi ma'lumotlar: Avtomobillarning ishlashi, eskirishi, ta'mirlash tarixi va boshqa ma'lumotlar kompaniyaga texnik xizmat ko'rsatish jarayonlarini rejalashtirish va avtomobillarning ishonchliligini oshirishga yordam beradi.</w:t>
+      </w:r>
+    </w:p>
+    <w:p>
+      <w:pPr>
+        <w:spacing w:line="360" w:lineRule="auto"/>
+        <w:ind w:firstLine="0"/>
+        <w:jc w:val="both"/>
+        <w:rPr>
+          <w:rFonts w:cs="Times New Roman"/>
+        </w:rPr>
+      </w:pPr>
+      <w:r>
+        <w:rPr>
+          <w:rFonts w:cs="Times New Roman"/>
+        </w:rPr>
+        <w:t>Mavjud ma'lumotlarni tahlil qilish orqali qanday statistik natijalarga ega bo'lish mumkinligini baholash:</w:t>
+      </w:r>
+    </w:p>
+    <w:p>
+      <w:pPr>
+        <w:spacing w:line="360" w:lineRule="auto"/>
+        <w:ind w:firstLine="0"/>
+        <w:jc w:val="both"/>
+        <w:rPr>
+          <w:rFonts w:cs="Times New Roman"/>
+        </w:rPr>
+      </w:pPr>
+    </w:p>
+    <w:p>
+      <w:pPr>
+        <w:spacing w:line="360" w:lineRule="auto"/>
+        <w:ind w:firstLine="0"/>
+        <w:jc w:val="both"/>
+        <w:rPr>
+          <w:rFonts w:cs="Times New Roman"/>
+        </w:rPr>
+      </w:pPr>
+      <w:r>
+        <w:rPr>
+          <w:rFonts w:cs="Times New Roman"/>
+        </w:rPr>
+        <w:t>Deskriptiv statistika: Sotuvlar hajmi, o'rtacha narx, eng ko'p sotilgan model kabi ko'rsatkichlarni aniqlash.</w:t>
+      </w:r>
+    </w:p>
+    <w:p>
+      <w:pPr>
+        <w:spacing w:line="360" w:lineRule="auto"/>
+        <w:ind w:firstLine="0"/>
+        <w:jc w:val="both"/>
+        <w:rPr>
+          <w:rFonts w:cs="Times New Roman"/>
+        </w:rPr>
+      </w:pPr>
+      <w:r>
+        <w:rPr>
+          <w:rFonts w:cs="Times New Roman"/>
+        </w:rPr>
+        <w:t>Inferentsial statistika: Sotuvlar tendentsiyalarini aniqlash, kelgusi sotuvlarni prognoz qilish, marketing kampaniyalarining samaradorligini baholash.</w:t>
+      </w:r>
+    </w:p>
+    <w:p>
+      <w:pPr>
+        <w:spacing w:line="360" w:lineRule="auto"/>
+        <w:ind w:firstLine="0"/>
+        <w:jc w:val="both"/>
+        <w:rPr>
+          <w:rFonts w:cs="Times New Roman"/>
+        </w:rPr>
+      </w:pPr>
+      <w:r>
+        <w:rPr>
+          <w:rFonts w:cs="Times New Roman"/>
+        </w:rPr>
+        <w:t>Korrelatsiya va regressiya tahlili: Turli omillar (narx, reklama, mavsumiylik) va sotuvlar o'rtasidagi bog'liqlikni aniqlash.</w:t>
+      </w:r>
+    </w:p>
+    <w:p>
+      <w:pPr>
+        <w:spacing w:line="360" w:lineRule="auto"/>
+        <w:ind w:firstLine="0"/>
+        <w:jc w:val="both"/>
+        <w:rPr>
+          <w:rFonts w:cs="Times New Roman"/>
+        </w:rPr>
+      </w:pPr>
+      <w:r>
+        <w:rPr>
+          <w:rFonts w:cs="Times New Roman"/>
+        </w:rPr>
+        <w:lastRenderedPageBreak/>
+        <w:t>Segmentatsiya tahlili: Mijozlarni demografik, xarid qilish tarixi va boshqa mezonlar bo'yicha segmentlarga ajratish.</w:t>
+      </w:r>
+    </w:p>
+    <w:p>
+      <w:pPr>
+        <w:spacing w:line="360" w:lineRule="auto"/>
+        <w:ind w:firstLine="0"/>
+        <w:jc w:val="both"/>
+        <w:rPr>
+          <w:rFonts w:cs="Times New Roman"/>
+        </w:rPr>
+      </w:pPr>
+    </w:p>
+    <w:p>
+      <w:pPr>
+        <w:rPr>
+          <w:b/>
+          <w:bCs/>
+          <w:sz w:val="28"/>
+          <w:szCs w:val="28"/>
+        </w:rPr>
+      </w:pPr>
+      <w:r>
+        <w:rPr>
+          <w:b/>
+          <w:bCs/>
+          <w:sz w:val="28"/>
+          <w:szCs w:val="28"/>
+        </w:rPr>
+        <w:t>3</w:t>
+      </w:r>
+      <w:r>
+        <w:rPr>
+          <w:b/>
+          <w:bCs/>
+          <w:sz w:val="28"/>
+          <w:szCs w:val="28"/>
+        </w:rPr>
+        <w:t>.</w:t>
+      </w:r>
+      <w:r>
+        <w:rPr>
+          <w:rFonts w:cs="Times New Roman"/>
+          <w:szCs w:val="24"/>
+        </w:rPr>
+        <w:t xml:space="preserve"> </w:t>
+      </w:r>
+      <w:r>
+        <w:rPr>
+          <w:rFonts w:eastAsia="Arial" w:cs="Times New Roman"/>
+          <w:b/>
+          <w:bCs/>
+          <w:sz w:val="28"/>
+          <w:szCs w:val="28"/>
+        </w:rPr>
+        <w:t>Tashkilot uchun ma'lumotlarga asoslangan qaror qabul qilishning afzalliklari va muammolarini tahlil qiling</w:t>
+      </w:r>
+    </w:p>
+    <w:p>
+      <w:pPr>
+        <w:spacing w:line="360" w:lineRule="auto"/>
+        <w:ind w:firstLine="0"/>
+        <w:jc w:val="both"/>
+        <w:rPr>
+          <w:rFonts w:cs="Times New Roman"/>
+        </w:rPr>
+      </w:pPr>
+      <w:r>
+        <w:rPr>
+          <w:rFonts w:cs="Times New Roman"/>
+        </w:rPr>
+        <w:t>Ma'lumotlarga asoslangan qaror qabul qilish (Data-Driven Decision Making, DDDM) tashkilotlarga faktlar va dalillarga asoslangan holda qarorlar qabul qilish imkonini beradi. Bu usul taxminlar va intuitsiyaga tayangan holda qaror qabul qilishdan ko'ra samaraliroq hisoblanadi.</w:t>
+      </w:r>
+    </w:p>
+    <w:p>
+      <w:pPr>
+        <w:spacing w:line="360" w:lineRule="auto"/>
+        <w:ind w:firstLine="0"/>
+        <w:jc w:val="both"/>
+        <w:rPr>
+          <w:rFonts w:cs="Times New Roman"/>
+        </w:rPr>
+      </w:pPr>
+    </w:p>
+    <w:p>
+      <w:pPr>
+        <w:spacing w:line="360" w:lineRule="auto"/>
+        <w:ind w:firstLine="0"/>
+        <w:jc w:val="both"/>
+        <w:rPr>
+          <w:rFonts w:cs="Times New Roman"/>
+        </w:rPr>
+      </w:pPr>
+      <w:r>
+        <w:rPr>
+          <w:rFonts w:cs="Times New Roman"/>
+        </w:rPr>
+        <w:t>Ma'lumotlarga asoslangan qarorlar qabul qilishning afzalliklari:</w:t>
+      </w:r>
+    </w:p>
+    <w:p>
+      <w:pPr>
+        <w:spacing w:line="360" w:lineRule="auto"/>
+        <w:ind w:firstLine="0"/>
+        <w:jc w:val="both"/>
+        <w:rPr>
+          <w:rFonts w:cs="Times New Roman"/>
+        </w:rPr>
+      </w:pPr>
+    </w:p>
+    <w:p>
+      <w:pPr>
+        <w:spacing w:line="360" w:lineRule="auto"/>
+        <w:ind w:firstLine="0"/>
+        <w:jc w:val="both"/>
+        <w:rPr>
+          <w:rFonts w:cs="Times New Roman"/>
+        </w:rPr>
+      </w:pPr>
+      <w:r>
+        <w:rPr>
+          <w:rFonts w:cs="Times New Roman"/>
+        </w:rPr>
+        <w:t>Doimiy takomillashtirish va rejalashtirish (Continuous Improvement and Planning): Ma'lumotlar kompaniyaga o'z faoliyatini doimiy ravishda tahlil qilish, muammolarni aniqlash va ularni hal qilish yo'llarini topish imkonini beradi. Bu esa, o'z navbatida, doimiy takomillashtirishga olib keladi. Ma'lumotlar asosida kelgusi davrlar uchun aniq rejaлар tuzish, resurslarni samarali taqsimlash va maqsadларга erishish muddatlarini belgilash mumkin.</w:t>
+      </w:r>
+    </w:p>
+    <w:p>
+      <w:pPr>
+        <w:spacing w:line="360" w:lineRule="auto"/>
+        <w:ind w:firstLine="0"/>
+        <w:jc w:val="both"/>
+        <w:rPr>
+          <w:rFonts w:cs="Times New Roman"/>
+        </w:rPr>
+      </w:pPr>
+      <w:r>
+        <w:rPr>
+          <w:rFonts w:cs="Times New Roman"/>
+        </w:rPr>
+        <w:t>Hamkorlikdagi qarorlar (Collaborative Decisions): Ma'lumotлар turli bo'limlar va xodimlar o'rtasidagi hamkorlikni kuchaytiradi. Umumiy ma'lumotлар bazasi mavjudligi qarorlarni muhokama qilish va qabul qilish jarayonini shaffof va samarali qiladi.</w:t>
+      </w:r>
+    </w:p>
+    <w:p>
+      <w:pPr>
+        <w:spacing w:line="360" w:lineRule="auto"/>
+        <w:ind w:firstLine="0"/>
+        <w:jc w:val="both"/>
+        <w:rPr>
+          <w:rFonts w:cs="Times New Roman"/>
+        </w:rPr>
+      </w:pPr>
+      <w:r>
+        <w:rPr>
+          <w:rFonts w:cs="Times New Roman"/>
+        </w:rPr>
+        <w:t>Xarajatlarni kamaytirish (Cost Reduction): Ma'lumotlar samarasiz jarayonlarni aniqlash va ularni optimallashtirish orqali xarajatlarni kamaytirishga yordam beradi. Masalan, sotuvlar haqidagi ma'lumotlar asosida eng kam talab bo'lgan modellarni aniqlash va ularning ishlab chiqarilishini qisqartirish mumkin.</w:t>
+      </w:r>
+    </w:p>
+    <w:p>
+      <w:pPr>
+        <w:spacing w:line="360" w:lineRule="auto"/>
+        <w:ind w:firstLine="0"/>
+        <w:jc w:val="both"/>
+        <w:rPr>
+          <w:rFonts w:cs="Times New Roman"/>
+        </w:rPr>
+      </w:pPr>
+      <w:r>
+        <w:rPr>
+          <w:rFonts w:cs="Times New Roman"/>
+        </w:rPr>
+        <w:t>Real vaqtdagi tushunchalar (Real-Time Insights): Real vaqt rejimida kelib tushadigan ma'lumotlar kompaniyaga bozordagi o'zgarishlarga tezkor reaktsiya qilish va tegishli choralarni ko'rish imkonini beradi. Masalan, mijozlarning veb-saytga tashriflari haqidagi ma'lumotlar asosida marketing kampaniyalarini real vaqtda sozlash mumkin.</w:t>
+      </w:r>
+    </w:p>
+    <w:p>
+      <w:pPr>
+        <w:spacing w:line="360" w:lineRule="auto"/>
+        <w:ind w:firstLine="0"/>
+        <w:jc w:val="both"/>
+        <w:rPr>
+          <w:rFonts w:cs="Times New Roman"/>
+        </w:rPr>
+      </w:pPr>
+      <w:r>
+        <w:rPr>
+          <w:rFonts w:cs="Times New Roman"/>
+        </w:rPr>
+        <w:lastRenderedPageBreak/>
+        <w:t>Yangi imkoniyatlarni baholash (Evaluating New Opportunities): Ma'lumotlar yangi bozorlar, mahsulotlar va xizmatlarni baholash uchun asos yaratadi. Masalan, bozor tadqiqotlari ma'lumotlari asosida yangi avtomobil modelini ishlab chiqarishning istiqbollarini baholash mumkin.</w:t>
+      </w:r>
+    </w:p>
+    <w:p>
+      <w:pPr>
+        <w:spacing w:line="360" w:lineRule="auto"/>
+        <w:ind w:firstLine="0"/>
+        <w:jc w:val="both"/>
+        <w:rPr>
+          <w:rFonts w:cs="Times New Roman"/>
+        </w:rPr>
+      </w:pPr>
+      <w:r>
+        <w:rPr>
+          <w:rFonts w:cs="Times New Roman"/>
+        </w:rPr>
+        <w:t>Raqamli savodxonlik (Data Literacy): Ma'lumotlarga asoslangan qarorlar qabul qilish xodimlarning raqamli savodxonligini oshirishni talab qiladi. Bu esa kompaniyaning umumiy intellektual salohiyatini oshirishga xizmat qiladi.</w:t>
+      </w:r>
+    </w:p>
+    <w:p>
+      <w:pPr>
+        <w:spacing w:line="360" w:lineRule="auto"/>
+        <w:ind w:firstLine="0"/>
+        <w:jc w:val="both"/>
+        <w:rPr>
+          <w:rFonts w:cs="Times New Roman"/>
+        </w:rPr>
+      </w:pPr>
+      <w:r>
+        <w:rPr>
+          <w:rFonts w:cs="Times New Roman"/>
+        </w:rPr>
+        <w:t>Ma'lumotlarga asoslangan madaniyatlar (Data-Driven Cultures): DDDM kompaniyada ma'lumotlarga asoslangan madaniyatni shakllantiradi. Bu madaniyatda qarorlar faktlar va dalillarga asoslanadi, taxminlar va intuitsiyaga emas.</w:t>
+      </w:r>
+    </w:p>
+    <w:p>
+      <w:pPr>
+        <w:spacing w:line="360" w:lineRule="auto"/>
+        <w:ind w:firstLine="0"/>
+        <w:jc w:val="both"/>
+        <w:rPr>
+          <w:rFonts w:cs="Times New Roman"/>
+        </w:rPr>
+      </w:pPr>
+      <w:r>
+        <w:rPr>
+          <w:rFonts w:cs="Times New Roman"/>
+        </w:rPr>
+        <w:t>Qarorlar qabul qilishdagi muammolar:</w:t>
+      </w:r>
+    </w:p>
+    <w:p>
+      <w:pPr>
+        <w:spacing w:line="360" w:lineRule="auto"/>
+        <w:ind w:firstLine="0"/>
+        <w:jc w:val="both"/>
+        <w:rPr>
+          <w:rFonts w:cs="Times New Roman"/>
+        </w:rPr>
+      </w:pPr>
+    </w:p>
+    <w:p>
+      <w:pPr>
+        <w:spacing w:line="360" w:lineRule="auto"/>
+        <w:ind w:firstLine="0"/>
+        <w:jc w:val="both"/>
+        <w:rPr>
+          <w:rFonts w:cs="Times New Roman"/>
+        </w:rPr>
+      </w:pPr>
+      <w:r>
+        <w:rPr>
+          <w:rFonts w:cs="Times New Roman"/>
+        </w:rPr>
+        <w:t>Nomuvofiq va nostandart ma'lumotlar (Inconsistent and Non-Standard Data): Turli manbalardan kelib tushadigan ma'lumotlar turli formatlarda bo'lishi va bir-biriga mos kelmasligi mumkin. Bu esa ma'lumotlarni tahlil qilish va ulardan to'g'ri xulosalar chiqarishni qiyinlashtiradi.</w:t>
+      </w:r>
+    </w:p>
+    <w:p>
+      <w:pPr>
+        <w:spacing w:line="360" w:lineRule="auto"/>
+        <w:ind w:firstLine="0"/>
+        <w:jc w:val="both"/>
+        <w:rPr>
+          <w:rFonts w:cs="Times New Roman"/>
+        </w:rPr>
+      </w:pPr>
+      <w:r>
+        <w:rPr>
+          <w:rFonts w:cs="Times New Roman"/>
+        </w:rPr>
+        <w:t>Tavsiflovchi va bashorat qiluvchi tendentsiyalar va ehtimollar bilan moslashtirish (Reconciling Descriptive and Predictive Trends and Probabilities): Ma'lumotlar nafaqat o'tgan davrni tavsiflashi, balki kelgusi tendentsiyalarni bashorat qilishi ham mumkin. Biroq, bashoratlarning aniqligi ma'lumotlarning sifati va tahlil usullariga bog'liq. Shuning uchun, tavsiflovchi va bashorat qiluvchi ma'lumotlarni to'g'ri moslashtirish va ulardan oqilona foydalanish muhimdir.</w:t>
+      </w:r>
+    </w:p>
+    <w:p>
+      <w:pPr>
+        <w:spacing w:line="360" w:lineRule="auto"/>
+        <w:ind w:firstLine="0"/>
+        <w:jc w:val="both"/>
+        <w:rPr>
+          <w:rFonts w:cs="Times New Roman"/>
+          <w:lang w:val="en-US"/>
+        </w:rPr>
+      </w:pPr>
+      <w:r>
+        <w:rPr>
+          <w:rFonts w:cs="Times New Roman"/>
+        </w:rPr>
+        <w:t>Ushbu afzalliklar va muammolarni hisobga olgan holda, kompaniyalar DDDM strategiyasini joriy etish va amalga oshirishga jiddiy e'tibor qaratishlari lozim. Bu esa ularga raqobatbardoshlikni oshirish, operatsion samaradorlikni yaxshilash va muvaffaqiyatga erishishga yordam beradi.</w:t>
+      </w:r>
+    </w:p>
+    <w:p>
+      <w:pPr>
+        <w:rPr>
+          <w:rFonts w:cs="Times New Roman"/>
+        </w:rPr>
+      </w:pPr>
+      <w:r>
+        <w:rPr>
+          <w:b/>
+          <w:bCs/>
+          <w:sz w:val="28"/>
+          <w:szCs w:val="28"/>
+        </w:rPr>
+        <w:t>4.</w:t>
+      </w:r>
+      <w:r>
+        <w:rPr>
+          <w:b/>
+          <w:bCs/>
+          <w:sz w:val="28"/>
+          <w:szCs w:val="28"/>
+        </w:rPr>
+        <w:tab/>
+        <w:t>Qaror qabul qilish uchun ma'lumotlardan foydalanishda ma'lumotlarning foydalanuvchilar va tashkilotlarga potentsial ta'sirini baholang.</w:t>
+      </w:r>
+    </w:p>
+    <w:p>
+      <w:pPr>
+        <w:spacing w:line="360" w:lineRule="auto"/>
+        <w:ind w:firstLine="0"/>
+        <w:jc w:val="both"/>
+        <w:rPr>
+          <w:rFonts w:cs="Times New Roman"/>
+        </w:rPr>
+      </w:pPr>
+      <w:r>
+        <w:rPr>
+          <w:rFonts w:cs="Times New Roman"/>
+        </w:rPr>
+        <w:t>Sa</w:t>
+      </w:r>
+    </w:p>
+    <w:p>
+      <w:pPr>
+        <w:spacing w:line="360" w:lineRule="auto"/>
+        <w:ind w:firstLine="0"/>
+        <w:jc w:val="both"/>
+      </w:pPr>
+      <w:r>
+        <w:rPr>
+          <w:b/>
+          <w:bCs/>
+          <w:sz w:val="28"/>
+          <w:szCs w:val="28"/>
+        </w:rPr>
+        <w:lastRenderedPageBreak/>
+        <w:t>5.</w:t>
+      </w:r>
+      <w:r>
+        <w:rPr>
+          <w:b/>
+          <w:bCs/>
+          <w:sz w:val="28"/>
+          <w:szCs w:val="28"/>
+        </w:rPr>
+        <w:tab/>
+        <w:t>Sanoatda qo'llaniladigan katta ma'lumotlar va vizualizatsiya uchun statistik va grafik usullarni tavsiflang.</w:t>
+      </w:r>
+    </w:p>
+    <w:p>
+      <w:pPr>
+        <w:spacing w:line="360" w:lineRule="auto"/>
+        <w:ind w:firstLine="0"/>
+        <w:jc w:val="both"/>
+        <w:rPr>
+          <w:rFonts w:cs="Times New Roman"/>
+        </w:rPr>
+      </w:pPr>
+      <w:r>
+        <w:rPr>
+          <w:rFonts w:cs="Times New Roman"/>
+        </w:rPr>
+        <w:t>As</w:t>
+      </w:r>
+    </w:p>
+    <w:p>
+      <w:pPr>
+        <w:spacing w:line="360" w:lineRule="auto"/>
+        <w:ind w:firstLine="0"/>
+        <w:jc w:val="both"/>
+        <w:rPr>
+          <w:rFonts w:cs="Times New Roman"/>
+        </w:rPr>
+      </w:pPr>
+    </w:p>
+    <w:p>
+      <w:pPr>
+        <w:spacing w:line="360" w:lineRule="auto"/>
+        <w:ind w:firstLine="0"/>
+        <w:jc w:val="both"/>
+        <w:rPr>
+          <w:b/>
+          <w:bCs/>
+          <w:sz w:val="28"/>
+          <w:szCs w:val="28"/>
+        </w:rPr>
+      </w:pPr>
+      <w:r>
+        <w:rPr>
+          <w:b/>
+          <w:bCs/>
+          <w:sz w:val="28"/>
+          <w:szCs w:val="28"/>
+        </w:rPr>
+        <w:t>6.</w:t>
+      </w:r>
+      <w:r>
+        <w:rPr>
+          <w:b/>
+          <w:bCs/>
+          <w:sz w:val="28"/>
+          <w:szCs w:val="28"/>
+        </w:rPr>
+        <w:tab/>
+        <w:t>Ma'lumotlarni tahlil qilish va vizualizatsiya qilish uchun mavjud bo'lgan turli sohadagi yetakchi vositalar va dasturiy yechimlarni ko'rib chiqing.</w:t>
+      </w:r>
+    </w:p>
+    <w:p>
+      <w:pPr>
+        <w:spacing w:line="360" w:lineRule="auto"/>
+        <w:ind w:firstLine="0"/>
+        <w:jc w:val="both"/>
+        <w:rPr>
+          <w:b/>
+          <w:bCs/>
+          <w:sz w:val="28"/>
+          <w:szCs w:val="28"/>
+        </w:rPr>
+      </w:pPr>
+    </w:p>
+    <w:p>
+      <w:pPr>
+        <w:spacing w:line="360" w:lineRule="auto"/>
+        <w:ind w:firstLine="0"/>
+        <w:jc w:val="both"/>
+        <w:rPr>
+          <w:rFonts w:cs="Times New Roman"/>
+        </w:rPr>
+      </w:pPr>
+      <w:r>
+        <w:rPr>
+          <w:rFonts w:cs="Times New Roman"/>
+        </w:rPr>
+        <w:t>Aa</w:t>
+      </w:r>
+    </w:p>
+    <w:p>
+      <w:pPr>
+        <w:spacing w:line="360" w:lineRule="auto"/>
+        <w:ind w:firstLine="0"/>
+        <w:jc w:val="both"/>
+        <w:rPr>
+          <w:b/>
+          <w:bCs/>
+          <w:sz w:val="28"/>
+          <w:szCs w:val="28"/>
+        </w:rPr>
+      </w:pPr>
+      <w:r>
+        <w:rPr>
+          <w:b/>
+          <w:bCs/>
+          <w:sz w:val="28"/>
+          <w:szCs w:val="28"/>
+        </w:rPr>
+        <w:t>7.</w:t>
+      </w:r>
+      <w:r>
+        <w:rPr>
+          <w:b/>
+          <w:bCs/>
+          <w:sz w:val="28"/>
+          <w:szCs w:val="28"/>
+        </w:rPr>
+        <w:tab/>
+        <w:t>Ma'lumotlarni tahlil qilish va vizualizatsiya qilish uchun turli sohadagi yetakchi vositalar va dasturiy yechimlardan qanday foydalanilishini misollar bilan solishtiring.</w:t>
+      </w:r>
+    </w:p>
+    <w:p>
+      <w:pPr>
+        <w:spacing w:line="360" w:lineRule="auto"/>
+        <w:ind w:firstLine="0"/>
+        <w:jc w:val="both"/>
+        <w:rPr>
+          <w:rFonts w:cs="Times New Roman"/>
+        </w:rPr>
+      </w:pPr>
+      <w:r>
+        <w:rPr>
+          <w:rFonts w:cs="Times New Roman"/>
+        </w:rPr>
+        <w:t>Aas</w:t>
+      </w:r>
+    </w:p>
+    <w:p>
+      <w:pPr>
+        <w:spacing w:line="360" w:lineRule="auto"/>
+        <w:ind w:firstLine="0"/>
+        <w:jc w:val="both"/>
+        <w:rPr>
+          <w:rFonts w:cs="Times New Roman"/>
+        </w:rPr>
+      </w:pPr>
+    </w:p>
+    <w:p>
+      <w:pPr>
+        <w:spacing w:line="360" w:lineRule="auto"/>
+        <w:ind w:firstLine="0"/>
+        <w:jc w:val="both"/>
+        <w:rPr>
+          <w:b/>
+          <w:bCs/>
+          <w:sz w:val="28"/>
+          <w:szCs w:val="28"/>
+        </w:rPr>
+      </w:pPr>
+      <w:r>
+        <w:rPr>
+          <w:b/>
+          <w:bCs/>
+          <w:sz w:val="28"/>
+          <w:szCs w:val="28"/>
+        </w:rPr>
+        <w:t>8.</w:t>
+      </w:r>
+      <w:r>
+        <w:rPr>
+          <w:b/>
+          <w:bCs/>
+          <w:sz w:val="28"/>
+          <w:szCs w:val="28"/>
+        </w:rPr>
+        <w:tab/>
+        <w:t>O‘zingizning ma’lumotlarni tayyorlash va manipulyatsiya qilish mahoratingizni baholang, mavjud ma'lum ma'lumotlar to'plami uchun manfaatdor tomonlarning ehtiyojlarini qanday qondirishini ko‘rsatish uchun statistik usullarni tanlaganingizni asoslang.</w:t>
+      </w:r>
+    </w:p>
+    <w:p>
+      <w:pPr>
+        <w:spacing w:line="360" w:lineRule="auto"/>
+        <w:ind w:firstLine="0"/>
+        <w:jc w:val="both"/>
+        <w:rPr>
+          <w:rFonts w:cs="Times New Roman"/>
+        </w:rPr>
+      </w:pPr>
+      <w:r>
+        <w:rPr>
+          <w:rFonts w:cs="Times New Roman"/>
+        </w:rPr>
+        <w:t>a</w:t>
+      </w:r>
+    </w:p>
+    <w:p>
+      <w:pPr>
+        <w:spacing w:line="360" w:lineRule="auto"/>
+        <w:ind w:firstLine="0"/>
+        <w:jc w:val="both"/>
+        <w:rPr>
+          <w:b/>
+          <w:bCs/>
+          <w:sz w:val="28"/>
+          <w:szCs w:val="28"/>
+        </w:rPr>
+      </w:pPr>
+      <w:r>
+        <w:rPr>
+          <w:b/>
+          <w:bCs/>
+          <w:sz w:val="28"/>
+          <w:szCs w:val="28"/>
+        </w:rPr>
+        <w:t>9.</w:t>
+      </w:r>
+      <w:r>
+        <w:rPr>
+          <w:b/>
+          <w:bCs/>
+          <w:sz w:val="28"/>
+          <w:szCs w:val="28"/>
+        </w:rPr>
+        <w:tab/>
+        <w:t>Laboratoriya ishi (Ma’lumotlar bazasi o‘qituvchi tomonidan taqdim etiladi):</w:t>
+      </w:r>
+    </w:p>
+    <w:p>
+      <w:pPr>
+        <w:spacing w:line="360" w:lineRule="auto"/>
+        <w:ind w:firstLine="0"/>
+        <w:jc w:val="both"/>
+        <w:rPr>
+          <w:rFonts w:cs="Times New Roman"/>
+        </w:rPr>
+      </w:pPr>
+      <w:r>
+        <w:rPr>
+          <w:rFonts w:cs="Times New Roman"/>
+        </w:rPr>
+        <w:t>A</w:t>
+      </w:r>
+    </w:p>
+    <w:p>
+      <w:pPr>
+        <w:spacing w:line="360" w:lineRule="auto"/>
+        <w:ind w:firstLine="0"/>
+        <w:jc w:val="both"/>
+        <w:rPr>
+          <w:rFonts w:cs="Times New Roman"/>
+        </w:rPr>
+      </w:pPr>
+    </w:p>
+    <w:p>
+      <w:pPr>
+        <w:spacing w:line="360" w:lineRule="auto"/>
+        <w:ind w:firstLine="0"/>
+        <w:jc w:val="both"/>
+        <w:rPr>
+          <w:b/>
+          <w:bCs/>
+          <w:sz w:val="28"/>
+          <w:szCs w:val="28"/>
+          <w:lang w:val="en"/>
+        </w:rPr>
+      </w:pPr>
+      <w:r>
+        <w:rPr>
+          <w:b/>
+          <w:bCs/>
+          <w:sz w:val="28"/>
+          <w:szCs w:val="28"/>
+        </w:rPr>
+        <w:t>10.</w:t>
+      </w:r>
+      <w:r>
+        <w:rPr>
+          <w:b/>
+          <w:bCs/>
+          <w:sz w:val="28"/>
+          <w:szCs w:val="28"/>
+        </w:rPr>
+        <w:tab/>
+        <w:t>Ma’lumotlar bo'yicha mutaxassislar duch keladigan turli rollar, mas'uliyat va muammolarni tushuntiring.</w:t>
+      </w:r>
+    </w:p>
+    <w:p>
+      <w:pPr>
+        <w:spacing w:line="360" w:lineRule="auto"/>
+        <w:ind w:firstLine="0"/>
+        <w:jc w:val="both"/>
+        <w:rPr>
+          <w:rFonts w:cs="Times New Roman"/>
+        </w:rPr>
+      </w:pPr>
+      <w:r>
+        <w:rPr>
+          <w:rFonts w:cs="Times New Roman"/>
+        </w:rPr>
+        <w:lastRenderedPageBreak/>
+        <w:t>A</w:t>
+      </w:r>
+    </w:p>
+    <w:p>
+      <w:pPr>
+        <w:spacing w:line="360" w:lineRule="auto"/>
+        <w:ind w:firstLine="0"/>
+        <w:jc w:val="both"/>
+        <w:rPr>
+          <w:rFonts w:cs="Times New Roman"/>
+        </w:rPr>
+      </w:pPr>
+    </w:p>
+    <w:p>
+      <w:pPr>
+        <w:spacing w:line="360" w:lineRule="auto"/>
+        <w:ind w:firstLine="0"/>
+        <w:jc w:val="both"/>
+        <w:rPr>
+          <w:b/>
+          <w:bCs/>
+          <w:sz w:val="28"/>
+          <w:szCs w:val="28"/>
+        </w:rPr>
+      </w:pPr>
+      <w:r>
+        <w:rPr>
+          <w:b/>
+          <w:bCs/>
+          <w:sz w:val="28"/>
+          <w:szCs w:val="28"/>
+        </w:rPr>
+        <w:t>11.</w:t>
+      </w:r>
+      <w:r>
+        <w:rPr>
+          <w:b/>
+          <w:bCs/>
+          <w:sz w:val="28"/>
+          <w:szCs w:val="28"/>
+        </w:rPr>
+        <w:tab/>
+        <w:t>Ma'lumotlar muvofiqligini ta'minlash uchun ma'lumotlar mutaxassislari tomonidan qo'llaniladigan turli strategiyalarni ko'rib chiqing</w:t>
+      </w:r>
+    </w:p>
+    <w:p>
+      <w:pPr>
+        <w:spacing w:line="360" w:lineRule="auto"/>
+        <w:ind w:firstLine="0"/>
+        <w:jc w:val="both"/>
+        <w:rPr>
+          <w:rFonts w:cs="Times New Roman"/>
+        </w:rPr>
+      </w:pPr>
+      <w:r>
+        <w:rPr>
+          <w:rFonts w:cs="Times New Roman"/>
+        </w:rPr>
+        <w:t>A</w:t>
+      </w:r>
+    </w:p>
+    <w:p>
+      <w:pPr>
+        <w:spacing w:line="360" w:lineRule="auto"/>
+        <w:ind w:firstLine="0"/>
+        <w:jc w:val="both"/>
+        <w:rPr>
+          <w:rFonts w:cs="Times New Roman"/>
+        </w:rPr>
+      </w:pPr>
+    </w:p>
+    <w:p>
+      <w:pPr>
+        <w:spacing w:line="360" w:lineRule="auto"/>
+        <w:ind w:firstLine="0"/>
+        <w:jc w:val="both"/>
+        <w:rPr>
+          <w:b/>
+          <w:bCs/>
+          <w:sz w:val="28"/>
+          <w:szCs w:val="28"/>
+        </w:rPr>
+      </w:pPr>
+      <w:r>
+        <w:rPr>
+          <w:b/>
+          <w:bCs/>
+          <w:sz w:val="28"/>
+          <w:szCs w:val="28"/>
+        </w:rPr>
+        <w:t>12.</w:t>
+      </w:r>
+      <w:r>
+        <w:rPr>
+          <w:b/>
+          <w:bCs/>
+          <w:sz w:val="28"/>
+          <w:szCs w:val="28"/>
+        </w:rPr>
+        <w:tab/>
+        <w:t>Ma’lumotlarga asoslangan madaniyatga axloqni shakllantirishda ma'lumotlar mutaxassislari duch keladigan rol, mas'uliyat va muammolarni tahlil qiling.</w:t>
+      </w:r>
+    </w:p>
+    <w:p>
+      <w:pPr>
+        <w:spacing w:line="360" w:lineRule="auto"/>
+        <w:ind w:firstLine="0"/>
+        <w:jc w:val="both"/>
+        <w:rPr>
+          <w:rFonts w:cs="Times New Roman"/>
+        </w:rPr>
+      </w:pPr>
+      <w:r>
+        <w:rPr>
+          <w:rFonts w:cs="Times New Roman"/>
+        </w:rPr>
+        <w:t>a</w:t>
       </w:r>
     </w:p>
     <w:p>
@@ -2324,9 +3975,9 @@
       </w:pPr>
     </w:p>
     <w:sectPr>
-      <w:headerReference w:type="default" r:id="rId16"/>
-      <w:footerReference w:type="default" r:id="rId17"/>
-      <w:headerReference w:type="first" r:id="rId18"/>
+      <w:headerReference w:type="default" r:id="rId17"/>
+      <w:footerReference w:type="default" r:id="rId18"/>
+      <w:headerReference w:type="first" r:id="rId19"/>
       <w:pgSz w:w="12240" w:h="15840"/>
       <w:pgMar w:top="1440" w:right="1440" w:bottom="1440" w:left="1440" w:header="720" w:footer="720" w:gutter="0"/>
       <w:pgNumType w:start="0"/>
@@ -2469,6 +4120,883 @@
     </w:pPr>
   </w:p>
 </w:hdr>
+</file>
+
+<file path=word/numbering.xml><?xml version="1.0" encoding="utf-8"?>
+<w:numbering xmlns:wpc="http://schemas.microsoft.com/office/word/2010/wordprocessingCanvas" xmlns:cx="http://schemas.microsoft.com/office/drawing/2014/chartex" xmlns:cx1="http://schemas.microsoft.com/office/drawing/2015/9/8/chartex" xmlns:cx2="http://schemas.microsoft.com/office/drawing/2015/10/21/chartex" xmlns:cx3="http://schemas.microsoft.com/office/drawing/2016/5/9/chartex" xmlns:cx4="http://schemas.microsoft.com/office/drawing/2016/5/10/chartex" xmlns:cx5="http://schemas.microsoft.com/office/drawing/2016/5/11/chartex" xmlns:cx6="http://schemas.microsoft.com/office/drawing/2016/5/12/chartex" xmlns:cx7="http://schemas.microsoft.com/office/drawing/2016/5/13/chartex" xmlns:cx8="http://schemas.microsoft.com/office/drawing/2016/5/14/chartex" xmlns:mc="http://schemas.openxmlformats.org/markup-compatibility/2006" xmlns:aink="http://schemas.microsoft.com/office/drawing/2016/ink" xmlns:am3d="http://schemas.microsoft.com/office/drawing/2017/model3d" xmlns:o="urn:schemas-microsoft-com:office:office" xmlns:oel="http://schemas.microsoft.com/office/2019/extlst" xmlns:r="http://schemas.openxmlformats.org/officeDocument/2006/relationships" xmlns:m="http://schemas.openxmlformats.org/officeDocument/2006/math" xmlns:v="urn:schemas-microsoft-com:vml" xmlns:wp14="http://schemas.microsoft.com/office/word/2010/wordprocessingDrawing" xmlns:wp="http://schemas.openxmlformats.org/drawingml/2006/wordprocessingDrawing" xmlns:w10="urn:schemas-microsoft-com:office:word" xmlns:w="http://schemas.openxmlformats.org/wordprocessingml/2006/main" xmlns:w14="http://schemas.microsoft.com/office/word/2010/wordml" xmlns:w15="http://schemas.microsoft.com/office/word/2012/wordml" xmlns:w16cex="http://schemas.microsoft.com/office/word/2018/wordml/cex" xmlns:w16cid="http://schemas.microsoft.com/office/word/2016/wordml/cid" xmlns:w16="http://schemas.microsoft.com/office/word/2018/wordml" xmlns:w16du="http://schemas.microsoft.com/office/word/2023/wordml/word16du" xmlns:w16sdtdh="http://schemas.microsoft.com/office/word/2020/wordml/sdtdatahash" xmlns:w16sdtfl="http://schemas.microsoft.com/office/word/2024/wordml/sdtformatlock" xmlns:w16se="http://schemas.microsoft.com/office/word/2015/wordml/symex" xmlns:wpg="http://schemas.microsoft.com/office/word/2010/wordprocessingGroup" xmlns:wpi="http://schemas.microsoft.com/office/word/2010/wordprocessingInk" xmlns:wne="http://schemas.microsoft.com/office/word/2006/wordml" xmlns:wps="http://schemas.microsoft.com/office/word/2010/wordprocessingShape" mc:Ignorable="w14 w15 w16se w16cid w16 w16cex w16sdtdh w16sdtfl w16du wp14">
+  <w:abstractNum w:abstractNumId="0" w15:restartNumberingAfterBreak="0">
+    <w:nsid w:val="296E2351"/>
+    <w:multiLevelType w:val="hybridMultilevel"/>
+    <w:tmpl w:val="5CEAD4CC"/>
+    <w:lvl w:ilvl="0" w:tplc="1E6ED3C8">
+      <w:start w:val="2"/>
+      <w:numFmt w:val="decimal"/>
+      <w:lvlText w:val="%1-"/>
+      <w:lvlJc w:val="left"/>
+      <w:pPr>
+        <w:ind w:left="720" w:hanging="360"/>
+      </w:pPr>
+      <w:rPr>
+        <w:rFonts w:hint="default"/>
+      </w:rPr>
+    </w:lvl>
+    <w:lvl w:ilvl="1" w:tplc="04090019" w:tentative="1">
+      <w:start w:val="1"/>
+      <w:numFmt w:val="lowerLetter"/>
+      <w:lvlText w:val="%2."/>
+      <w:lvlJc w:val="left"/>
+      <w:pPr>
+        <w:ind w:left="1440" w:hanging="360"/>
+      </w:pPr>
+    </w:lvl>
+    <w:lvl w:ilvl="2" w:tplc="0409001B" w:tentative="1">
+      <w:start w:val="1"/>
+      <w:numFmt w:val="lowerRoman"/>
+      <w:lvlText w:val="%3."/>
+      <w:lvlJc w:val="right"/>
+      <w:pPr>
+        <w:ind w:left="2160" w:hanging="180"/>
+      </w:pPr>
+    </w:lvl>
+    <w:lvl w:ilvl="3" w:tplc="0409000F" w:tentative="1">
+      <w:start w:val="1"/>
+      <w:numFmt w:val="decimal"/>
+      <w:lvlText w:val="%4."/>
+      <w:lvlJc w:val="left"/>
+      <w:pPr>
+        <w:ind w:left="2880" w:hanging="360"/>
+      </w:pPr>
+    </w:lvl>
+    <w:lvl w:ilvl="4" w:tplc="04090019" w:tentative="1">
+      <w:start w:val="1"/>
+      <w:numFmt w:val="lowerLetter"/>
+      <w:lvlText w:val="%5."/>
+      <w:lvlJc w:val="left"/>
+      <w:pPr>
+        <w:ind w:left="3600" w:hanging="360"/>
+      </w:pPr>
+    </w:lvl>
+    <w:lvl w:ilvl="5" w:tplc="0409001B" w:tentative="1">
+      <w:start w:val="1"/>
+      <w:numFmt w:val="lowerRoman"/>
+      <w:lvlText w:val="%6."/>
+      <w:lvlJc w:val="right"/>
+      <w:pPr>
+        <w:ind w:left="4320" w:hanging="180"/>
+      </w:pPr>
+    </w:lvl>
+    <w:lvl w:ilvl="6" w:tplc="0409000F" w:tentative="1">
+      <w:start w:val="1"/>
+      <w:numFmt w:val="decimal"/>
+      <w:lvlText w:val="%7."/>
+      <w:lvlJc w:val="left"/>
+      <w:pPr>
+        <w:ind w:left="5040" w:hanging="360"/>
+      </w:pPr>
+    </w:lvl>
+    <w:lvl w:ilvl="7" w:tplc="04090019" w:tentative="1">
+      <w:start w:val="1"/>
+      <w:numFmt w:val="lowerLetter"/>
+      <w:lvlText w:val="%8."/>
+      <w:lvlJc w:val="left"/>
+      <w:pPr>
+        <w:ind w:left="5760" w:hanging="360"/>
+      </w:pPr>
+    </w:lvl>
+    <w:lvl w:ilvl="8" w:tplc="0409001B" w:tentative="1">
+      <w:start w:val="1"/>
+      <w:numFmt w:val="lowerRoman"/>
+      <w:lvlText w:val="%9."/>
+      <w:lvlJc w:val="right"/>
+      <w:pPr>
+        <w:ind w:left="6480" w:hanging="180"/>
+      </w:pPr>
+    </w:lvl>
+  </w:abstractNum>
+  <w:abstractNum w:abstractNumId="1" w15:restartNumberingAfterBreak="0">
+    <w:nsid w:val="43682CBE"/>
+    <w:multiLevelType w:val="hybridMultilevel"/>
+    <w:tmpl w:val="56849ABC"/>
+    <w:lvl w:ilvl="0" w:tplc="242AE1DA">
+      <w:start w:val="1"/>
+      <w:numFmt w:val="decimal"/>
+      <w:lvlText w:val="%1."/>
+      <w:lvlJc w:val="left"/>
+      <w:pPr>
+        <w:ind w:left="589" w:hanging="360"/>
+      </w:pPr>
+    </w:lvl>
+    <w:lvl w:ilvl="1" w:tplc="925A0074">
+      <w:start w:val="1"/>
+      <w:numFmt w:val="decimal"/>
+      <w:lvlText w:val="%2."/>
+      <w:lvlJc w:val="left"/>
+      <w:pPr>
+        <w:ind w:left="1309" w:hanging="360"/>
+      </w:pPr>
+    </w:lvl>
+    <w:lvl w:ilvl="2" w:tplc="0409001B">
+      <w:start w:val="1"/>
+      <w:numFmt w:val="lowerRoman"/>
+      <w:lvlText w:val="%3."/>
+      <w:lvlJc w:val="right"/>
+      <w:pPr>
+        <w:ind w:left="2029" w:hanging="180"/>
+      </w:pPr>
+    </w:lvl>
+    <w:lvl w:ilvl="3" w:tplc="0409000F">
+      <w:start w:val="1"/>
+      <w:numFmt w:val="decimal"/>
+      <w:lvlText w:val="%4."/>
+      <w:lvlJc w:val="left"/>
+      <w:pPr>
+        <w:ind w:left="2749" w:hanging="360"/>
+      </w:pPr>
+    </w:lvl>
+    <w:lvl w:ilvl="4" w:tplc="04090019">
+      <w:start w:val="1"/>
+      <w:numFmt w:val="lowerLetter"/>
+      <w:lvlText w:val="%5."/>
+      <w:lvlJc w:val="left"/>
+      <w:pPr>
+        <w:ind w:left="3469" w:hanging="360"/>
+      </w:pPr>
+    </w:lvl>
+    <w:lvl w:ilvl="5" w:tplc="0409001B">
+      <w:start w:val="1"/>
+      <w:numFmt w:val="lowerRoman"/>
+      <w:lvlText w:val="%6."/>
+      <w:lvlJc w:val="right"/>
+      <w:pPr>
+        <w:ind w:left="4189" w:hanging="180"/>
+      </w:pPr>
+    </w:lvl>
+    <w:lvl w:ilvl="6" w:tplc="0409000F">
+      <w:start w:val="1"/>
+      <w:numFmt w:val="decimal"/>
+      <w:lvlText w:val="%7."/>
+      <w:lvlJc w:val="left"/>
+      <w:pPr>
+        <w:ind w:left="4909" w:hanging="360"/>
+      </w:pPr>
+    </w:lvl>
+    <w:lvl w:ilvl="7" w:tplc="04090019">
+      <w:start w:val="1"/>
+      <w:numFmt w:val="lowerLetter"/>
+      <w:lvlText w:val="%8."/>
+      <w:lvlJc w:val="left"/>
+      <w:pPr>
+        <w:ind w:left="5629" w:hanging="360"/>
+      </w:pPr>
+    </w:lvl>
+    <w:lvl w:ilvl="8" w:tplc="0409001B">
+      <w:start w:val="1"/>
+      <w:numFmt w:val="lowerRoman"/>
+      <w:lvlText w:val="%9."/>
+      <w:lvlJc w:val="right"/>
+      <w:pPr>
+        <w:ind w:left="6349" w:hanging="180"/>
+      </w:pPr>
+    </w:lvl>
+  </w:abstractNum>
+  <w:abstractNum w:abstractNumId="2" w15:restartNumberingAfterBreak="0">
+    <w:nsid w:val="56A5518C"/>
+    <w:multiLevelType w:val="multilevel"/>
+    <w:tmpl w:val="68AAABA8"/>
+    <w:lvl w:ilvl="0">
+      <w:start w:val="1"/>
+      <w:numFmt w:val="bullet"/>
+      <w:lvlText w:val=""/>
+      <w:lvlJc w:val="left"/>
+      <w:pPr>
+        <w:tabs>
+          <w:tab w:val="num" w:pos="720"/>
+        </w:tabs>
+        <w:ind w:left="720" w:hanging="360"/>
+      </w:pPr>
+      <w:rPr>
+        <w:rFonts w:ascii="Symbol" w:hAnsi="Symbol" w:hint="default"/>
+        <w:sz w:val="20"/>
+      </w:rPr>
+    </w:lvl>
+    <w:lvl w:ilvl="1" w:tentative="1">
+      <w:start w:val="1"/>
+      <w:numFmt w:val="bullet"/>
+      <w:lvlText w:val="o"/>
+      <w:lvlJc w:val="left"/>
+      <w:pPr>
+        <w:tabs>
+          <w:tab w:val="num" w:pos="1440"/>
+        </w:tabs>
+        <w:ind w:left="1440" w:hanging="360"/>
+      </w:pPr>
+      <w:rPr>
+        <w:rFonts w:ascii="Courier New" w:hAnsi="Courier New" w:hint="default"/>
+        <w:sz w:val="20"/>
+      </w:rPr>
+    </w:lvl>
+    <w:lvl w:ilvl="2" w:tentative="1">
+      <w:start w:val="1"/>
+      <w:numFmt w:val="bullet"/>
+      <w:lvlText w:val=""/>
+      <w:lvlJc w:val="left"/>
+      <w:pPr>
+        <w:tabs>
+          <w:tab w:val="num" w:pos="2160"/>
+        </w:tabs>
+        <w:ind w:left="2160" w:hanging="360"/>
+      </w:pPr>
+      <w:rPr>
+        <w:rFonts w:ascii="Wingdings" w:hAnsi="Wingdings" w:hint="default"/>
+        <w:sz w:val="20"/>
+      </w:rPr>
+    </w:lvl>
+    <w:lvl w:ilvl="3" w:tentative="1">
+      <w:start w:val="1"/>
+      <w:numFmt w:val="bullet"/>
+      <w:lvlText w:val=""/>
+      <w:lvlJc w:val="left"/>
+      <w:pPr>
+        <w:tabs>
+          <w:tab w:val="num" w:pos="2880"/>
+        </w:tabs>
+        <w:ind w:left="2880" w:hanging="360"/>
+      </w:pPr>
+      <w:rPr>
+        <w:rFonts w:ascii="Wingdings" w:hAnsi="Wingdings" w:hint="default"/>
+        <w:sz w:val="20"/>
+      </w:rPr>
+    </w:lvl>
+    <w:lvl w:ilvl="4" w:tentative="1">
+      <w:start w:val="1"/>
+      <w:numFmt w:val="bullet"/>
+      <w:lvlText w:val=""/>
+      <w:lvlJc w:val="left"/>
+      <w:pPr>
+        <w:tabs>
+          <w:tab w:val="num" w:pos="3600"/>
+        </w:tabs>
+        <w:ind w:left="3600" w:hanging="360"/>
+      </w:pPr>
+      <w:rPr>
+        <w:rFonts w:ascii="Wingdings" w:hAnsi="Wingdings" w:hint="default"/>
+        <w:sz w:val="20"/>
+      </w:rPr>
+    </w:lvl>
+    <w:lvl w:ilvl="5" w:tentative="1">
+      <w:start w:val="1"/>
+      <w:numFmt w:val="bullet"/>
+      <w:lvlText w:val=""/>
+      <w:lvlJc w:val="left"/>
+      <w:pPr>
+        <w:tabs>
+          <w:tab w:val="num" w:pos="4320"/>
+        </w:tabs>
+        <w:ind w:left="4320" w:hanging="360"/>
+      </w:pPr>
+      <w:rPr>
+        <w:rFonts w:ascii="Wingdings" w:hAnsi="Wingdings" w:hint="default"/>
+        <w:sz w:val="20"/>
+      </w:rPr>
+    </w:lvl>
+    <w:lvl w:ilvl="6" w:tentative="1">
+      <w:start w:val="1"/>
+      <w:numFmt w:val="bullet"/>
+      <w:lvlText w:val=""/>
+      <w:lvlJc w:val="left"/>
+      <w:pPr>
+        <w:tabs>
+          <w:tab w:val="num" w:pos="5040"/>
+        </w:tabs>
+        <w:ind w:left="5040" w:hanging="360"/>
+      </w:pPr>
+      <w:rPr>
+        <w:rFonts w:ascii="Wingdings" w:hAnsi="Wingdings" w:hint="default"/>
+        <w:sz w:val="20"/>
+      </w:rPr>
+    </w:lvl>
+    <w:lvl w:ilvl="7" w:tentative="1">
+      <w:start w:val="1"/>
+      <w:numFmt w:val="bullet"/>
+      <w:lvlText w:val=""/>
+      <w:lvlJc w:val="left"/>
+      <w:pPr>
+        <w:tabs>
+          <w:tab w:val="num" w:pos="5760"/>
+        </w:tabs>
+        <w:ind w:left="5760" w:hanging="360"/>
+      </w:pPr>
+      <w:rPr>
+        <w:rFonts w:ascii="Wingdings" w:hAnsi="Wingdings" w:hint="default"/>
+        <w:sz w:val="20"/>
+      </w:rPr>
+    </w:lvl>
+    <w:lvl w:ilvl="8" w:tentative="1">
+      <w:start w:val="1"/>
+      <w:numFmt w:val="bullet"/>
+      <w:lvlText w:val=""/>
+      <w:lvlJc w:val="left"/>
+      <w:pPr>
+        <w:tabs>
+          <w:tab w:val="num" w:pos="6480"/>
+        </w:tabs>
+        <w:ind w:left="6480" w:hanging="360"/>
+      </w:pPr>
+      <w:rPr>
+        <w:rFonts w:ascii="Wingdings" w:hAnsi="Wingdings" w:hint="default"/>
+        <w:sz w:val="20"/>
+      </w:rPr>
+    </w:lvl>
+  </w:abstractNum>
+  <w:abstractNum w:abstractNumId="3" w15:restartNumberingAfterBreak="0">
+    <w:nsid w:val="67351A01"/>
+    <w:multiLevelType w:val="multilevel"/>
+    <w:tmpl w:val="B8EA922A"/>
+    <w:lvl w:ilvl="0">
+      <w:start w:val="1"/>
+      <w:numFmt w:val="bullet"/>
+      <w:lvlText w:val=""/>
+      <w:lvlJc w:val="left"/>
+      <w:pPr>
+        <w:tabs>
+          <w:tab w:val="num" w:pos="720"/>
+        </w:tabs>
+        <w:ind w:left="720" w:hanging="360"/>
+      </w:pPr>
+      <w:rPr>
+        <w:rFonts w:ascii="Symbol" w:hAnsi="Symbol" w:hint="default"/>
+        <w:sz w:val="20"/>
+      </w:rPr>
+    </w:lvl>
+    <w:lvl w:ilvl="1" w:tentative="1">
+      <w:start w:val="1"/>
+      <w:numFmt w:val="bullet"/>
+      <w:lvlText w:val="o"/>
+      <w:lvlJc w:val="left"/>
+      <w:pPr>
+        <w:tabs>
+          <w:tab w:val="num" w:pos="1440"/>
+        </w:tabs>
+        <w:ind w:left="1440" w:hanging="360"/>
+      </w:pPr>
+      <w:rPr>
+        <w:rFonts w:ascii="Courier New" w:hAnsi="Courier New" w:hint="default"/>
+        <w:sz w:val="20"/>
+      </w:rPr>
+    </w:lvl>
+    <w:lvl w:ilvl="2" w:tentative="1">
+      <w:start w:val="1"/>
+      <w:numFmt w:val="bullet"/>
+      <w:lvlText w:val=""/>
+      <w:lvlJc w:val="left"/>
+      <w:pPr>
+        <w:tabs>
+          <w:tab w:val="num" w:pos="2160"/>
+        </w:tabs>
+        <w:ind w:left="2160" w:hanging="360"/>
+      </w:pPr>
+      <w:rPr>
+        <w:rFonts w:ascii="Wingdings" w:hAnsi="Wingdings" w:hint="default"/>
+        <w:sz w:val="20"/>
+      </w:rPr>
+    </w:lvl>
+    <w:lvl w:ilvl="3" w:tentative="1">
+      <w:start w:val="1"/>
+      <w:numFmt w:val="bullet"/>
+      <w:lvlText w:val=""/>
+      <w:lvlJc w:val="left"/>
+      <w:pPr>
+        <w:tabs>
+          <w:tab w:val="num" w:pos="2880"/>
+        </w:tabs>
+        <w:ind w:left="2880" w:hanging="360"/>
+      </w:pPr>
+      <w:rPr>
+        <w:rFonts w:ascii="Wingdings" w:hAnsi="Wingdings" w:hint="default"/>
+        <w:sz w:val="20"/>
+      </w:rPr>
+    </w:lvl>
+    <w:lvl w:ilvl="4" w:tentative="1">
+      <w:start w:val="1"/>
+      <w:numFmt w:val="bullet"/>
+      <w:lvlText w:val=""/>
+      <w:lvlJc w:val="left"/>
+      <w:pPr>
+        <w:tabs>
+          <w:tab w:val="num" w:pos="3600"/>
+        </w:tabs>
+        <w:ind w:left="3600" w:hanging="360"/>
+      </w:pPr>
+      <w:rPr>
+        <w:rFonts w:ascii="Wingdings" w:hAnsi="Wingdings" w:hint="default"/>
+        <w:sz w:val="20"/>
+      </w:rPr>
+    </w:lvl>
+    <w:lvl w:ilvl="5" w:tentative="1">
+      <w:start w:val="1"/>
+      <w:numFmt w:val="bullet"/>
+      <w:lvlText w:val=""/>
+      <w:lvlJc w:val="left"/>
+      <w:pPr>
+        <w:tabs>
+          <w:tab w:val="num" w:pos="4320"/>
+        </w:tabs>
+        <w:ind w:left="4320" w:hanging="360"/>
+      </w:pPr>
+      <w:rPr>
+        <w:rFonts w:ascii="Wingdings" w:hAnsi="Wingdings" w:hint="default"/>
+        <w:sz w:val="20"/>
+      </w:rPr>
+    </w:lvl>
+    <w:lvl w:ilvl="6" w:tentative="1">
+      <w:start w:val="1"/>
+      <w:numFmt w:val="bullet"/>
+      <w:lvlText w:val=""/>
+      <w:lvlJc w:val="left"/>
+      <w:pPr>
+        <w:tabs>
+          <w:tab w:val="num" w:pos="5040"/>
+        </w:tabs>
+        <w:ind w:left="5040" w:hanging="360"/>
+      </w:pPr>
+      <w:rPr>
+        <w:rFonts w:ascii="Wingdings" w:hAnsi="Wingdings" w:hint="default"/>
+        <w:sz w:val="20"/>
+      </w:rPr>
+    </w:lvl>
+    <w:lvl w:ilvl="7" w:tentative="1">
+      <w:start w:val="1"/>
+      <w:numFmt w:val="bullet"/>
+      <w:lvlText w:val=""/>
+      <w:lvlJc w:val="left"/>
+      <w:pPr>
+        <w:tabs>
+          <w:tab w:val="num" w:pos="5760"/>
+        </w:tabs>
+        <w:ind w:left="5760" w:hanging="360"/>
+      </w:pPr>
+      <w:rPr>
+        <w:rFonts w:ascii="Wingdings" w:hAnsi="Wingdings" w:hint="default"/>
+        <w:sz w:val="20"/>
+      </w:rPr>
+    </w:lvl>
+    <w:lvl w:ilvl="8" w:tentative="1">
+      <w:start w:val="1"/>
+      <w:numFmt w:val="bullet"/>
+      <w:lvlText w:val=""/>
+      <w:lvlJc w:val="left"/>
+      <w:pPr>
+        <w:tabs>
+          <w:tab w:val="num" w:pos="6480"/>
+        </w:tabs>
+        <w:ind w:left="6480" w:hanging="360"/>
+      </w:pPr>
+      <w:rPr>
+        <w:rFonts w:ascii="Wingdings" w:hAnsi="Wingdings" w:hint="default"/>
+        <w:sz w:val="20"/>
+      </w:rPr>
+    </w:lvl>
+  </w:abstractNum>
+  <w:abstractNum w:abstractNumId="4" w15:restartNumberingAfterBreak="0">
+    <w:nsid w:val="68BA684F"/>
+    <w:multiLevelType w:val="multilevel"/>
+    <w:tmpl w:val="BB961972"/>
+    <w:lvl w:ilvl="0">
+      <w:start w:val="1"/>
+      <w:numFmt w:val="bullet"/>
+      <w:lvlText w:val=""/>
+      <w:lvlJc w:val="left"/>
+      <w:pPr>
+        <w:tabs>
+          <w:tab w:val="num" w:pos="720"/>
+        </w:tabs>
+        <w:ind w:left="720" w:hanging="360"/>
+      </w:pPr>
+      <w:rPr>
+        <w:rFonts w:ascii="Symbol" w:hAnsi="Symbol" w:hint="default"/>
+        <w:sz w:val="20"/>
+      </w:rPr>
+    </w:lvl>
+    <w:lvl w:ilvl="1" w:tentative="1">
+      <w:start w:val="1"/>
+      <w:numFmt w:val="bullet"/>
+      <w:lvlText w:val="o"/>
+      <w:lvlJc w:val="left"/>
+      <w:pPr>
+        <w:tabs>
+          <w:tab w:val="num" w:pos="1440"/>
+        </w:tabs>
+        <w:ind w:left="1440" w:hanging="360"/>
+      </w:pPr>
+      <w:rPr>
+        <w:rFonts w:ascii="Courier New" w:hAnsi="Courier New" w:hint="default"/>
+        <w:sz w:val="20"/>
+      </w:rPr>
+    </w:lvl>
+    <w:lvl w:ilvl="2" w:tentative="1">
+      <w:start w:val="1"/>
+      <w:numFmt w:val="bullet"/>
+      <w:lvlText w:val=""/>
+      <w:lvlJc w:val="left"/>
+      <w:pPr>
+        <w:tabs>
+          <w:tab w:val="num" w:pos="2160"/>
+        </w:tabs>
+        <w:ind w:left="2160" w:hanging="360"/>
+      </w:pPr>
+      <w:rPr>
+        <w:rFonts w:ascii="Wingdings" w:hAnsi="Wingdings" w:hint="default"/>
+        <w:sz w:val="20"/>
+      </w:rPr>
+    </w:lvl>
+    <w:lvl w:ilvl="3" w:tentative="1">
+      <w:start w:val="1"/>
+      <w:numFmt w:val="bullet"/>
+      <w:lvlText w:val=""/>
+      <w:lvlJc w:val="left"/>
+      <w:pPr>
+        <w:tabs>
+          <w:tab w:val="num" w:pos="2880"/>
+        </w:tabs>
+        <w:ind w:left="2880" w:hanging="360"/>
+      </w:pPr>
+      <w:rPr>
+        <w:rFonts w:ascii="Wingdings" w:hAnsi="Wingdings" w:hint="default"/>
+        <w:sz w:val="20"/>
+      </w:rPr>
+    </w:lvl>
+    <w:lvl w:ilvl="4" w:tentative="1">
+      <w:start w:val="1"/>
+      <w:numFmt w:val="bullet"/>
+      <w:lvlText w:val=""/>
+      <w:lvlJc w:val="left"/>
+      <w:pPr>
+        <w:tabs>
+          <w:tab w:val="num" w:pos="3600"/>
+        </w:tabs>
+        <w:ind w:left="3600" w:hanging="360"/>
+      </w:pPr>
+      <w:rPr>
+        <w:rFonts w:ascii="Wingdings" w:hAnsi="Wingdings" w:hint="default"/>
+        <w:sz w:val="20"/>
+      </w:rPr>
+    </w:lvl>
+    <w:lvl w:ilvl="5" w:tentative="1">
+      <w:start w:val="1"/>
+      <w:numFmt w:val="bullet"/>
+      <w:lvlText w:val=""/>
+      <w:lvlJc w:val="left"/>
+      <w:pPr>
+        <w:tabs>
+          <w:tab w:val="num" w:pos="4320"/>
+        </w:tabs>
+        <w:ind w:left="4320" w:hanging="360"/>
+      </w:pPr>
+      <w:rPr>
+        <w:rFonts w:ascii="Wingdings" w:hAnsi="Wingdings" w:hint="default"/>
+        <w:sz w:val="20"/>
+      </w:rPr>
+    </w:lvl>
+    <w:lvl w:ilvl="6" w:tentative="1">
+      <w:start w:val="1"/>
+      <w:numFmt w:val="bullet"/>
+      <w:lvlText w:val=""/>
+      <w:lvlJc w:val="left"/>
+      <w:pPr>
+        <w:tabs>
+          <w:tab w:val="num" w:pos="5040"/>
+        </w:tabs>
+        <w:ind w:left="5040" w:hanging="360"/>
+      </w:pPr>
+      <w:rPr>
+        <w:rFonts w:ascii="Wingdings" w:hAnsi="Wingdings" w:hint="default"/>
+        <w:sz w:val="20"/>
+      </w:rPr>
+    </w:lvl>
+    <w:lvl w:ilvl="7" w:tentative="1">
+      <w:start w:val="1"/>
+      <w:numFmt w:val="bullet"/>
+      <w:lvlText w:val=""/>
+      <w:lvlJc w:val="left"/>
+      <w:pPr>
+        <w:tabs>
+          <w:tab w:val="num" w:pos="5760"/>
+        </w:tabs>
+        <w:ind w:left="5760" w:hanging="360"/>
+      </w:pPr>
+      <w:rPr>
+        <w:rFonts w:ascii="Wingdings" w:hAnsi="Wingdings" w:hint="default"/>
+        <w:sz w:val="20"/>
+      </w:rPr>
+    </w:lvl>
+    <w:lvl w:ilvl="8" w:tentative="1">
+      <w:start w:val="1"/>
+      <w:numFmt w:val="bullet"/>
+      <w:lvlText w:val=""/>
+      <w:lvlJc w:val="left"/>
+      <w:pPr>
+        <w:tabs>
+          <w:tab w:val="num" w:pos="6480"/>
+        </w:tabs>
+        <w:ind w:left="6480" w:hanging="360"/>
+      </w:pPr>
+      <w:rPr>
+        <w:rFonts w:ascii="Wingdings" w:hAnsi="Wingdings" w:hint="default"/>
+        <w:sz w:val="20"/>
+      </w:rPr>
+    </w:lvl>
+  </w:abstractNum>
+  <w:abstractNum w:abstractNumId="5" w15:restartNumberingAfterBreak="0">
+    <w:nsid w:val="6AED4D18"/>
+    <w:multiLevelType w:val="multilevel"/>
+    <w:tmpl w:val="88C0CBB4"/>
+    <w:lvl w:ilvl="0">
+      <w:start w:val="1"/>
+      <w:numFmt w:val="decimal"/>
+      <w:lvlText w:val="%1."/>
+      <w:lvlJc w:val="left"/>
+      <w:pPr>
+        <w:tabs>
+          <w:tab w:val="num" w:pos="720"/>
+        </w:tabs>
+        <w:ind w:left="720" w:hanging="360"/>
+      </w:pPr>
+    </w:lvl>
+    <w:lvl w:ilvl="1" w:tentative="1">
+      <w:start w:val="1"/>
+      <w:numFmt w:val="decimal"/>
+      <w:lvlText w:val="%2."/>
+      <w:lvlJc w:val="left"/>
+      <w:pPr>
+        <w:tabs>
+          <w:tab w:val="num" w:pos="1440"/>
+        </w:tabs>
+        <w:ind w:left="1440" w:hanging="360"/>
+      </w:pPr>
+    </w:lvl>
+    <w:lvl w:ilvl="2" w:tentative="1">
+      <w:start w:val="1"/>
+      <w:numFmt w:val="decimal"/>
+      <w:lvlText w:val="%3."/>
+      <w:lvlJc w:val="left"/>
+      <w:pPr>
+        <w:tabs>
+          <w:tab w:val="num" w:pos="2160"/>
+        </w:tabs>
+        <w:ind w:left="2160" w:hanging="360"/>
+      </w:pPr>
+    </w:lvl>
+    <w:lvl w:ilvl="3" w:tentative="1">
+      <w:start w:val="1"/>
+      <w:numFmt w:val="decimal"/>
+      <w:lvlText w:val="%4."/>
+      <w:lvlJc w:val="left"/>
+      <w:pPr>
+        <w:tabs>
+          <w:tab w:val="num" w:pos="2880"/>
+        </w:tabs>
+        <w:ind w:left="2880" w:hanging="360"/>
+      </w:pPr>
+    </w:lvl>
+    <w:lvl w:ilvl="4" w:tentative="1">
+      <w:start w:val="1"/>
+      <w:numFmt w:val="decimal"/>
+      <w:lvlText w:val="%5."/>
+      <w:lvlJc w:val="left"/>
+      <w:pPr>
+        <w:tabs>
+          <w:tab w:val="num" w:pos="3600"/>
+        </w:tabs>
+        <w:ind w:left="3600" w:hanging="360"/>
+      </w:pPr>
+    </w:lvl>
+    <w:lvl w:ilvl="5" w:tentative="1">
+      <w:start w:val="1"/>
+      <w:numFmt w:val="decimal"/>
+      <w:lvlText w:val="%6."/>
+      <w:lvlJc w:val="left"/>
+      <w:pPr>
+        <w:tabs>
+          <w:tab w:val="num" w:pos="4320"/>
+        </w:tabs>
+        <w:ind w:left="4320" w:hanging="360"/>
+      </w:pPr>
+    </w:lvl>
+    <w:lvl w:ilvl="6" w:tentative="1">
+      <w:start w:val="1"/>
+      <w:numFmt w:val="decimal"/>
+      <w:lvlText w:val="%7."/>
+      <w:lvlJc w:val="left"/>
+      <w:pPr>
+        <w:tabs>
+          <w:tab w:val="num" w:pos="5040"/>
+        </w:tabs>
+        <w:ind w:left="5040" w:hanging="360"/>
+      </w:pPr>
+    </w:lvl>
+    <w:lvl w:ilvl="7" w:tentative="1">
+      <w:start w:val="1"/>
+      <w:numFmt w:val="decimal"/>
+      <w:lvlText w:val="%8."/>
+      <w:lvlJc w:val="left"/>
+      <w:pPr>
+        <w:tabs>
+          <w:tab w:val="num" w:pos="5760"/>
+        </w:tabs>
+        <w:ind w:left="5760" w:hanging="360"/>
+      </w:pPr>
+    </w:lvl>
+    <w:lvl w:ilvl="8" w:tentative="1">
+      <w:start w:val="1"/>
+      <w:numFmt w:val="decimal"/>
+      <w:lvlText w:val="%9."/>
+      <w:lvlJc w:val="left"/>
+      <w:pPr>
+        <w:tabs>
+          <w:tab w:val="num" w:pos="6480"/>
+        </w:tabs>
+        <w:ind w:left="6480" w:hanging="360"/>
+      </w:pPr>
+    </w:lvl>
+  </w:abstractNum>
+  <w:abstractNum w:abstractNumId="6" w15:restartNumberingAfterBreak="0">
+    <w:nsid w:val="7D8E15CF"/>
+    <w:multiLevelType w:val="hybridMultilevel"/>
+    <w:tmpl w:val="0D12AC44"/>
+    <w:lvl w:ilvl="0" w:tplc="B784D4A2">
+      <w:start w:val="1"/>
+      <w:numFmt w:val="decimal"/>
+      <w:lvlText w:val="%1."/>
+      <w:lvlJc w:val="left"/>
+      <w:pPr>
+        <w:ind w:left="1080" w:hanging="360"/>
+      </w:pPr>
+      <w:rPr>
+        <w:rFonts w:hint="default"/>
+      </w:rPr>
+    </w:lvl>
+    <w:lvl w:ilvl="1" w:tplc="04090019" w:tentative="1">
+      <w:start w:val="1"/>
+      <w:numFmt w:val="lowerLetter"/>
+      <w:lvlText w:val="%2."/>
+      <w:lvlJc w:val="left"/>
+      <w:pPr>
+        <w:ind w:left="1800" w:hanging="360"/>
+      </w:pPr>
+    </w:lvl>
+    <w:lvl w:ilvl="2" w:tplc="0409001B" w:tentative="1">
+      <w:start w:val="1"/>
+      <w:numFmt w:val="lowerRoman"/>
+      <w:lvlText w:val="%3."/>
+      <w:lvlJc w:val="right"/>
+      <w:pPr>
+        <w:ind w:left="2520" w:hanging="180"/>
+      </w:pPr>
+    </w:lvl>
+    <w:lvl w:ilvl="3" w:tplc="0409000F" w:tentative="1">
+      <w:start w:val="1"/>
+      <w:numFmt w:val="decimal"/>
+      <w:lvlText w:val="%4."/>
+      <w:lvlJc w:val="left"/>
+      <w:pPr>
+        <w:ind w:left="3240" w:hanging="360"/>
+      </w:pPr>
+    </w:lvl>
+    <w:lvl w:ilvl="4" w:tplc="04090019" w:tentative="1">
+      <w:start w:val="1"/>
+      <w:numFmt w:val="lowerLetter"/>
+      <w:lvlText w:val="%5."/>
+      <w:lvlJc w:val="left"/>
+      <w:pPr>
+        <w:ind w:left="3960" w:hanging="360"/>
+      </w:pPr>
+    </w:lvl>
+    <w:lvl w:ilvl="5" w:tplc="0409001B" w:tentative="1">
+      <w:start w:val="1"/>
+      <w:numFmt w:val="lowerRoman"/>
+      <w:lvlText w:val="%6."/>
+      <w:lvlJc w:val="right"/>
+      <w:pPr>
+        <w:ind w:left="4680" w:hanging="180"/>
+      </w:pPr>
+    </w:lvl>
+    <w:lvl w:ilvl="6" w:tplc="0409000F" w:tentative="1">
+      <w:start w:val="1"/>
+      <w:numFmt w:val="decimal"/>
+      <w:lvlText w:val="%7."/>
+      <w:lvlJc w:val="left"/>
+      <w:pPr>
+        <w:ind w:left="5400" w:hanging="360"/>
+      </w:pPr>
+    </w:lvl>
+    <w:lvl w:ilvl="7" w:tplc="04090019" w:tentative="1">
+      <w:start w:val="1"/>
+      <w:numFmt w:val="lowerLetter"/>
+      <w:lvlText w:val="%8."/>
+      <w:lvlJc w:val="left"/>
+      <w:pPr>
+        <w:ind w:left="6120" w:hanging="360"/>
+      </w:pPr>
+    </w:lvl>
+    <w:lvl w:ilvl="8" w:tplc="0409001B" w:tentative="1">
+      <w:start w:val="1"/>
+      <w:numFmt w:val="lowerRoman"/>
+      <w:lvlText w:val="%9."/>
+      <w:lvlJc w:val="right"/>
+      <w:pPr>
+        <w:ind w:left="6840" w:hanging="180"/>
+      </w:pPr>
+    </w:lvl>
+  </w:abstractNum>
+  <w:num w:numId="1" w16cid:durableId="1284532163">
+    <w:abstractNumId w:val="4"/>
+  </w:num>
+  <w:num w:numId="2" w16cid:durableId="391736943">
+    <w:abstractNumId w:val="5"/>
+  </w:num>
+  <w:num w:numId="3" w16cid:durableId="2048598023">
+    <w:abstractNumId w:val="3"/>
+  </w:num>
+  <w:num w:numId="4" w16cid:durableId="9110526">
+    <w:abstractNumId w:val="2"/>
+  </w:num>
+  <w:num w:numId="5" w16cid:durableId="1553465640">
+    <w:abstractNumId w:val="1"/>
+    <w:lvlOverride w:ilvl="0">
+      <w:startOverride w:val="1"/>
+    </w:lvlOverride>
+    <w:lvlOverride w:ilvl="1">
+      <w:startOverride w:val="1"/>
+    </w:lvlOverride>
+    <w:lvlOverride w:ilvl="2">
+      <w:startOverride w:val="1"/>
+    </w:lvlOverride>
+    <w:lvlOverride w:ilvl="3">
+      <w:startOverride w:val="1"/>
+    </w:lvlOverride>
+    <w:lvlOverride w:ilvl="4">
+      <w:startOverride w:val="1"/>
+    </w:lvlOverride>
+    <w:lvlOverride w:ilvl="5">
+      <w:startOverride w:val="1"/>
+    </w:lvlOverride>
+    <w:lvlOverride w:ilvl="6">
+      <w:startOverride w:val="1"/>
+    </w:lvlOverride>
+    <w:lvlOverride w:ilvl="7">
+      <w:startOverride w:val="1"/>
+    </w:lvlOverride>
+    <w:lvlOverride w:ilvl="8">
+      <w:startOverride w:val="1"/>
+    </w:lvlOverride>
+  </w:num>
+  <w:num w:numId="6" w16cid:durableId="683089591">
+    <w:abstractNumId w:val="0"/>
+  </w:num>
+  <w:num w:numId="7" w16cid:durableId="1394933908">
+    <w:abstractNumId w:val="6"/>
+  </w:num>
+</w:numbering>
 </file>
 
 <file path=word/styles.xml><?xml version="1.0" encoding="utf-8"?>
@@ -3078,7 +5606,6 @@
   <w:style w:type="character" w:default="1" w:styleId="DefaultParagraphFont">
     <w:name w:val="Default Paragraph Font"/>
     <w:uiPriority w:val="1"/>
-    <w:semiHidden/>
     <w:unhideWhenUsed/>
   </w:style>
   <w:style w:type="table" w:default="1" w:styleId="TableNormal">
@@ -4524,6 +7051,34 @@
 
 <file path=word/glossary/fontTable.xml><?xml version="1.0" encoding="utf-8"?>
 <w:fonts xmlns:mc="http://schemas.openxmlformats.org/markup-compatibility/2006" xmlns:r="http://schemas.openxmlformats.org/officeDocument/2006/relationships" xmlns:w="http://schemas.openxmlformats.org/wordprocessingml/2006/main" xmlns:w14="http://schemas.microsoft.com/office/word/2010/wordml" xmlns:w15="http://schemas.microsoft.com/office/word/2012/wordml" xmlns:w16cex="http://schemas.microsoft.com/office/word/2018/wordml/cex" xmlns:w16cid="http://schemas.microsoft.com/office/word/2016/wordml/cid" xmlns:w16="http://schemas.microsoft.com/office/word/2018/wordml" xmlns:w16du="http://schemas.microsoft.com/office/word/2023/wordml/word16du" xmlns:w16sdtdh="http://schemas.microsoft.com/office/word/2020/wordml/sdtdatahash" xmlns:w16sdtfl="http://schemas.microsoft.com/office/word/2024/wordml/sdtformatlock" xmlns:w16se="http://schemas.microsoft.com/office/word/2015/wordml/symex" mc:Ignorable="w14 w15 w16se w16cid w16 w16cex w16sdtdh w16sdtfl w16du">
+  <w:font w:name="Times New Roman">
+    <w:panose1 w:val="02020603050405020304"/>
+    <w:charset w:val="CC"/>
+    <w:family w:val="roman"/>
+    <w:pitch w:val="variable"/>
+    <w:sig w:usb0="E0002EFF" w:usb1="C000785B" w:usb2="00000009" w:usb3="00000000" w:csb0="000001FF" w:csb1="00000000"/>
+  </w:font>
+  <w:font w:name="Symbol">
+    <w:panose1 w:val="05050102010706020507"/>
+    <w:charset w:val="02"/>
+    <w:family w:val="roman"/>
+    <w:pitch w:val="variable"/>
+    <w:sig w:usb0="00000000" w:usb1="10000000" w:usb2="00000000" w:usb3="00000000" w:csb0="80000000" w:csb1="00000000"/>
+  </w:font>
+  <w:font w:name="Courier New">
+    <w:panose1 w:val="02070309020205020404"/>
+    <w:charset w:val="CC"/>
+    <w:family w:val="modern"/>
+    <w:pitch w:val="fixed"/>
+    <w:sig w:usb0="E0002EFF" w:usb1="C0007843" w:usb2="00000009" w:usb3="00000000" w:csb0="000001FF" w:csb1="00000000"/>
+  </w:font>
+  <w:font w:name="Wingdings">
+    <w:panose1 w:val="05000000000000000000"/>
+    <w:charset w:val="02"/>
+    <w:family w:val="auto"/>
+    <w:pitch w:val="variable"/>
+    <w:sig w:usb0="00000000" w:usb1="10000000" w:usb2="00000000" w:usb3="00000000" w:csb0="80000000" w:csb1="00000000"/>
+  </w:font>
   <w:font w:name="Calibri">
     <w:panose1 w:val="020F0502020204030204"/>
     <w:charset w:val="CC"/>
@@ -4542,13 +7097,6 @@
     <w:panose1 w:val="020B0604020202020204"/>
     <w:charset w:val="CC"/>
     <w:family w:val="swiss"/>
-    <w:pitch w:val="variable"/>
-    <w:sig w:usb0="E0002EFF" w:usb1="C000785B" w:usb2="00000009" w:usb3="00000000" w:csb0="000001FF" w:csb1="00000000"/>
-  </w:font>
-  <w:font w:name="Times New Roman">
-    <w:panose1 w:val="02020603050405020304"/>
-    <w:charset w:val="CC"/>
-    <w:family w:val="roman"/>
     <w:pitch w:val="variable"/>
     <w:sig w:usb0="E0002EFF" w:usb1="C000785B" w:usb2="00000009" w:usb3="00000000" w:csb0="000001FF" w:csb1="00000000"/>
   </w:font>
@@ -4638,6 +7186,7 @@
     <w:rsid w:val="00633D9D"/>
     <w:rsid w:val="00675E6C"/>
     <w:rsid w:val="006F1828"/>
+    <w:rsid w:val="006F732B"/>
     <w:rsid w:val="0072234B"/>
     <w:rsid w:val="0085608D"/>
     <w:rsid w:val="00964507"/>
@@ -4657,6 +7206,7 @@
     <w:rsid w:val="00EF0468"/>
     <w:rsid w:val="00F14C21"/>
     <w:rsid w:val="00F20EC0"/>
+    <w:rsid w:val="00F91803"/>
     <w:rsid w:val="00F93723"/>
     <w:rsid w:val="00FB510E"/>
     <w:rsid w:val="00FC5CB5"/>

</xml_diff>